<commit_message>
Changed vulnerability sources from ADM2 to ADM1
</commit_message>
<xml_diff>
--- a/docs/supporting-materials/vulnerability-hh-level-impacts.docx
+++ b/docs/supporting-materials/vulnerability-hh-level-impacts.docx
@@ -320,7 +320,7 @@
         <w:pStyle w:val="FirstParagraph"/>
       </w:pPr>
       <w:r>
-        <w:t xml:space="preserve">We start with a clean environment, making sure that any objects from a previous session are not present. We take this oportunity to keep our country ISO code in a variable</w:t>
+        <w:t xml:space="preserve">We start with a clean environment, making sure that any objects from a previous session are not present. We take this opportunity to keep our country ISO code in a variable</w:t>
       </w:r>
       <w:r>
         <w:t xml:space="preserve"> </w:t>
@@ -665,7 +665,13 @@
         <w:rPr>
           <w:rStyle w:val="NormalTok"/>
         </w:rPr>
-        <w:t xml:space="preserve">(purrr)</w:t>
+        <w:t xml:space="preserve">(purrr)     </w:t>
+      </w:r>
+      <w:r>
+        <w:rPr>
+          <w:rStyle w:val="CommentTok"/>
+        </w:rPr>
+        <w:t xml:space="preserve"># map vectors (aggregation)</w:t>
       </w:r>
       <w:r>
         <w:br/>
@@ -1930,7 +1936,7 @@
         <w:rPr>
           <w:rStyle w:val="StringTok"/>
         </w:rPr>
-        <w:t xml:space="preserve">"data/ARM-Vulnerability-Analysis/Data_AAL_Buildings.xlsx"</w:t>
+        <w:t xml:space="preserve">"data/ARM-Vulnerability-Analysis/Data_AAL_AAE.xlsx"</w:t>
       </w:r>
       <w:r>
         <w:rPr>
@@ -1963,7 +1969,7 @@
         <w:rPr>
           <w:rStyle w:val="StringTok"/>
         </w:rPr>
-        <w:t xml:space="preserve">"ADM1_building_AAL"</w:t>
+        <w:t xml:space="preserve">"Building_AAL"</w:t>
       </w:r>
       <w:r>
         <w:rPr>
@@ -2125,7 +2131,7 @@
         <w:rPr>
           <w:rStyle w:val="StringTok"/>
         </w:rPr>
-        <w:t xml:space="preserve">"data/ARM-Vulnerability-Analysis/Data_AAL_Buildings.xlsx"</w:t>
+        <w:t xml:space="preserve">"data/ARM-Vulnerability-Analysis/Data_AAL_AAE.xlsx"</w:t>
       </w:r>
       <w:r>
         <w:rPr>
@@ -2158,13 +2164,106 @@
         <w:rPr>
           <w:rStyle w:val="StringTok"/>
         </w:rPr>
-        <w:t xml:space="preserve">"ADM1_building_1in100"</w:t>
-      </w:r>
-      <w:r>
-        <w:rPr>
-          <w:rStyle w:val="NormalTok"/>
-        </w:rPr>
-        <w:t xml:space="preserve">)</w:t>
+        <w:t xml:space="preserve">"Building_1in100"</w:t>
+      </w:r>
+      <w:r>
+        <w:rPr>
+          <w:rStyle w:val="NormalTok"/>
+        </w:rPr>
+        <w:t xml:space="preserve">) </w:t>
+      </w:r>
+      <w:r>
+        <w:rPr>
+          <w:rStyle w:val="SpecialCharTok"/>
+        </w:rPr>
+        <w:t xml:space="preserve">|&gt;</w:t>
+      </w:r>
+      <w:r>
+        <w:rPr>
+          <w:rStyle w:val="NormalTok"/>
+        </w:rPr>
+        <w:t xml:space="preserve"> </w:t>
+      </w:r>
+      <w:r>
+        <w:br/>
+      </w:r>
+      <w:r>
+        <w:rPr>
+          <w:rStyle w:val="NormalTok"/>
+        </w:rPr>
+        <w:t xml:space="preserve">  </w:t>
+      </w:r>
+      <w:r>
+        <w:rPr>
+          <w:rStyle w:val="FunctionTok"/>
+        </w:rPr>
+        <w:t xml:space="preserve">mutate</w:t>
+      </w:r>
+      <w:r>
+        <w:rPr>
+          <w:rStyle w:val="NormalTok"/>
+        </w:rPr>
+        <w:t xml:space="preserve">(</w:t>
+      </w:r>
+      <w:r>
+        <w:rPr>
+          <w:rStyle w:val="AttributeTok"/>
+        </w:rPr>
+        <w:t xml:space="preserve">NAM_1 =</w:t>
+      </w:r>
+      <w:r>
+        <w:rPr>
+          <w:rStyle w:val="NormalTok"/>
+        </w:rPr>
+        <w:t xml:space="preserve"> </w:t>
+      </w:r>
+      <w:r>
+        <w:rPr>
+          <w:rStyle w:val="FunctionTok"/>
+        </w:rPr>
+        <w:t xml:space="preserve">if_else</w:t>
+      </w:r>
+      <w:r>
+        <w:rPr>
+          <w:rStyle w:val="NormalTok"/>
+        </w:rPr>
+        <w:t xml:space="preserve">(NAM_1 </w:t>
+      </w:r>
+      <w:r>
+        <w:rPr>
+          <w:rStyle w:val="SpecialCharTok"/>
+        </w:rPr>
+        <w:t xml:space="preserve">==</w:t>
+      </w:r>
+      <w:r>
+        <w:rPr>
+          <w:rStyle w:val="NormalTok"/>
+        </w:rPr>
+        <w:t xml:space="preserve"> </w:t>
+      </w:r>
+      <w:r>
+        <w:rPr>
+          <w:rStyle w:val="StringTok"/>
+        </w:rPr>
+        <w:t xml:space="preserve">"Gergharkunik"</w:t>
+      </w:r>
+      <w:r>
+        <w:rPr>
+          <w:rStyle w:val="NormalTok"/>
+        </w:rPr>
+        <w:t xml:space="preserve">, </w:t>
+      </w:r>
+      <w:r>
+        <w:rPr>
+          <w:rStyle w:val="StringTok"/>
+        </w:rPr>
+        <w:t xml:space="preserve">"Gegharkunik"</w:t>
+      </w:r>
+      <w:r>
+        <w:rPr>
+          <w:rStyle w:val="NormalTok"/>
+        </w:rPr>
+        <w:t xml:space="preserve">, NAM_1))</w:t>
       </w:r>
       <w:r>
         <w:br/>
@@ -16489,7 +16588,7 @@
                 <w:rFonts w:ascii="Calibri" w:hAnsi="Calibri"/>
                 <w:sz w:val="20"/>
               </w:rPr>
-              <w:t xml:space="default">13</w:t>
+              <w:t xml:space="default">10</w:t>
             </w:r>
           </w:p>
         </w:tc>
@@ -16513,7 +16612,7 @@
                 <w:rFonts w:ascii="Calibri" w:hAnsi="Calibri"/>
                 <w:sz w:val="20"/>
               </w:rPr>
-              <w:t xml:space="default">1,503</w:t>
+              <w:t xml:space="default">1,135</w:t>
             </w:r>
           </w:p>
         </w:tc>
@@ -16691,7 +16790,7 @@
                 <w:rFonts w:ascii="Calibri" w:hAnsi="Calibri"/>
                 <w:sz w:val="20"/>
               </w:rPr>
-              <w:t xml:space="default">12</w:t>
+              <w:t xml:space="default">14</w:t>
             </w:r>
           </w:p>
         </w:tc>
@@ -16715,7 +16814,7 @@
                 <w:rFonts w:ascii="Calibri" w:hAnsi="Calibri"/>
                 <w:sz w:val="20"/>
               </w:rPr>
-              <w:t xml:space="default">1,647</w:t>
+              <w:t xml:space="default">1,866</w:t>
             </w:r>
           </w:p>
         </w:tc>
@@ -16792,7 +16891,7 @@
                 <w:rFonts w:ascii="Calibri" w:hAnsi="Calibri"/>
                 <w:sz w:val="20"/>
               </w:rPr>
-              <w:t xml:space="default">10</w:t>
+              <w:t xml:space="default">13</w:t>
             </w:r>
           </w:p>
         </w:tc>
@@ -16816,7 +16915,7 @@
                 <w:rFonts w:ascii="Calibri" w:hAnsi="Calibri"/>
                 <w:sz w:val="20"/>
               </w:rPr>
-              <w:t xml:space="default">1,675</w:t>
+              <w:t xml:space="default">2,217</w:t>
             </w:r>
           </w:p>
         </w:tc>
@@ -16994,7 +17093,7 @@
                 <w:rFonts w:ascii="Calibri" w:hAnsi="Calibri"/>
                 <w:sz w:val="20"/>
               </w:rPr>
-              <w:t xml:space="default">10</w:t>
+              <w:t xml:space="default">9</w:t>
             </w:r>
           </w:p>
         </w:tc>
@@ -17018,7 +17117,7 @@
                 <w:rFonts w:ascii="Calibri" w:hAnsi="Calibri"/>
                 <w:sz w:val="20"/>
               </w:rPr>
-              <w:t xml:space="default">2,355</w:t>
+              <w:t xml:space="default">2,155</w:t>
             </w:r>
           </w:p>
         </w:tc>
@@ -17196,7 +17295,7 @@
                 <w:rFonts w:ascii="Calibri" w:hAnsi="Calibri"/>
                 <w:sz w:val="20"/>
               </w:rPr>
-              <w:t xml:space="default">15</w:t>
+              <w:t xml:space="default">13</w:t>
             </w:r>
           </w:p>
         </w:tc>
@@ -17220,7 +17319,7 @@
                 <w:rFonts w:ascii="Calibri" w:hAnsi="Calibri"/>
                 <w:sz w:val="20"/>
               </w:rPr>
-              <w:t xml:space="default">1,761</w:t>
+              <w:t xml:space="default">1,526</w:t>
             </w:r>
           </w:p>
         </w:tc>
@@ -17499,7 +17598,7 @@
                 <w:rFonts w:ascii="Calibri" w:hAnsi="Calibri"/>
                 <w:sz w:val="20"/>
               </w:rPr>
-              <w:t xml:space="default">158</w:t>
+              <w:t xml:space="default">157</w:t>
             </w:r>
           </w:p>
         </w:tc>
@@ -17523,7 +17622,7 @@
                 <w:rFonts w:ascii="Calibri" w:hAnsi="Calibri"/>
                 <w:sz w:val="20"/>
               </w:rPr>
-              <w:t xml:space="default">24,069</w:t>
+              <w:t xml:space="default">24,027</w:t>
             </w:r>
           </w:p>
         </w:tc>
@@ -19592,7 +19691,7 @@
                 <w:rFonts w:ascii="Calibri" w:hAnsi="Calibri"/>
                 <w:sz w:val="20"/>
               </w:rPr>
-              <w:t xml:space="default">27,581.9</w:t>
+              <w:t xml:space="default">28,604.3</w:t>
             </w:r>
           </w:p>
         </w:tc>
@@ -19616,7 +19715,7 @@
                 <w:rFonts w:ascii="Calibri" w:hAnsi="Calibri"/>
                 <w:sz w:val="20"/>
               </w:rPr>
-              <w:t xml:space="default">25,179.9</w:t>
+              <w:t xml:space="default">26,389.7</w:t>
             </w:r>
           </w:p>
         </w:tc>
@@ -19640,7 +19739,7 @@
                 <w:rFonts w:ascii="Calibri" w:hAnsi="Calibri"/>
                 <w:sz w:val="20"/>
               </w:rPr>
-              <w:t xml:space="default">2,402.0</w:t>
+              <w:t xml:space="default">2,214.7</w:t>
             </w:r>
           </w:p>
         </w:tc>
@@ -19664,7 +19763,7 @@
                 <w:rFonts w:ascii="Calibri" w:hAnsi="Calibri"/>
                 <w:sz w:val="20"/>
               </w:rPr>
-              <w:t xml:space="default">1504</w:t>
+              <w:t xml:space="default">1135</w:t>
             </w:r>
           </w:p>
         </w:tc>
@@ -19765,7 +19864,7 @@
                 <w:rFonts w:ascii="Calibri" w:hAnsi="Calibri"/>
                 <w:sz w:val="20"/>
               </w:rPr>
-              <w:t xml:space="default">22,245.4</w:t>
+              <w:t xml:space="default">22,285.4</w:t>
             </w:r>
           </w:p>
         </w:tc>
@@ -19789,7 +19888,7 @@
                 <w:rFonts w:ascii="Calibri" w:hAnsi="Calibri"/>
                 <w:sz w:val="20"/>
               </w:rPr>
-              <w:t xml:space="default">1,900.2</w:t>
+              <w:t xml:space="default">1,860.2</w:t>
             </w:r>
           </w:p>
         </w:tc>
@@ -19914,7 +20013,7 @@
                 <w:rFonts w:ascii="Calibri" w:hAnsi="Calibri"/>
                 <w:sz w:val="20"/>
               </w:rPr>
-              <w:t xml:space="default">34,256.1</w:t>
+              <w:t xml:space="default">33,866.5</w:t>
             </w:r>
           </w:p>
         </w:tc>
@@ -19938,7 +20037,7 @@
                 <w:rFonts w:ascii="Calibri" w:hAnsi="Calibri"/>
                 <w:sz w:val="20"/>
               </w:rPr>
-              <w:t xml:space="default">2,920.5</w:t>
+              <w:t xml:space="default">3,310.1</w:t>
             </w:r>
           </w:p>
         </w:tc>
@@ -19962,7 +20061,7 @@
                 <w:rFonts w:ascii="Calibri" w:hAnsi="Calibri"/>
                 <w:sz w:val="20"/>
               </w:rPr>
-              <w:t xml:space="default">1647</w:t>
+              <w:t xml:space="default">1867</w:t>
             </w:r>
           </w:p>
         </w:tc>
@@ -20039,7 +20138,7 @@
                 <w:rFonts w:ascii="Calibri" w:hAnsi="Calibri"/>
                 <w:sz w:val="20"/>
               </w:rPr>
-              <w:t xml:space="default">24,358.7</w:t>
+              <w:t xml:space="default">23,962.5</w:t>
             </w:r>
           </w:p>
         </w:tc>
@@ -20063,7 +20162,7 @@
                 <w:rFonts w:ascii="Calibri" w:hAnsi="Calibri"/>
                 <w:sz w:val="20"/>
               </w:rPr>
-              <w:t xml:space="default">22,134.0</w:t>
+              <w:t xml:space="default">22,032.2</w:t>
             </w:r>
           </w:p>
         </w:tc>
@@ -20087,7 +20186,7 @@
                 <w:rFonts w:ascii="Calibri" w:hAnsi="Calibri"/>
                 <w:sz w:val="20"/>
               </w:rPr>
-              <w:t xml:space="default">2,224.7</w:t>
+              <w:t xml:space="default">1,930.3</w:t>
             </w:r>
           </w:p>
         </w:tc>
@@ -20111,7 +20210,7 @@
                 <w:rFonts w:ascii="Calibri" w:hAnsi="Calibri"/>
                 <w:sz w:val="20"/>
               </w:rPr>
-              <w:t xml:space="default">1676</w:t>
+              <w:t xml:space="default">2218</w:t>
             </w:r>
           </w:p>
         </w:tc>
@@ -20212,7 +20311,7 @@
                 <w:rFonts w:ascii="Calibri" w:hAnsi="Calibri"/>
                 <w:sz w:val="20"/>
               </w:rPr>
-              <w:t xml:space="default">13,626.3</w:t>
+              <w:t xml:space="default">13,611.8</w:t>
             </w:r>
           </w:p>
         </w:tc>
@@ -20236,7 +20335,7 @@
                 <w:rFonts w:ascii="Calibri" w:hAnsi="Calibri"/>
                 <w:sz w:val="20"/>
               </w:rPr>
-              <w:t xml:space="default">3,627.2</w:t>
+              <w:t xml:space="default">3,641.7</w:t>
             </w:r>
           </w:p>
         </w:tc>
@@ -20337,7 +20436,7 @@
                 <w:rFonts w:ascii="Calibri" w:hAnsi="Calibri"/>
                 <w:sz w:val="20"/>
               </w:rPr>
-              <w:t xml:space="default">27,414.9</w:t>
+              <w:t xml:space="default">26,472.7</w:t>
             </w:r>
           </w:p>
         </w:tc>
@@ -20361,7 +20460,7 @@
                 <w:rFonts w:ascii="Calibri" w:hAnsi="Calibri"/>
                 <w:sz w:val="20"/>
               </w:rPr>
-              <w:t xml:space="default">24,925.5</w:t>
+              <w:t xml:space="default">23,966.0</w:t>
             </w:r>
           </w:p>
         </w:tc>
@@ -20385,7 +20484,7 @@
                 <w:rFonts w:ascii="Calibri" w:hAnsi="Calibri"/>
                 <w:sz w:val="20"/>
               </w:rPr>
-              <w:t xml:space="default">2,489.5</w:t>
+              <w:t xml:space="default">2,506.7</w:t>
             </w:r>
           </w:p>
         </w:tc>
@@ -20409,7 +20508,7 @@
                 <w:rFonts w:ascii="Calibri" w:hAnsi="Calibri"/>
                 <w:sz w:val="20"/>
               </w:rPr>
-              <w:t xml:space="default">2355</w:t>
+              <w:t xml:space="default">2156</w:t>
             </w:r>
           </w:p>
         </w:tc>
@@ -20510,7 +20609,7 @@
                 <w:rFonts w:ascii="Calibri" w:hAnsi="Calibri"/>
                 <w:sz w:val="20"/>
               </w:rPr>
-              <w:t xml:space="default">22,944.3</w:t>
+              <w:t xml:space="default">22,975.4</w:t>
             </w:r>
           </w:p>
         </w:tc>
@@ -20534,7 +20633,7 @@
                 <w:rFonts w:ascii="Calibri" w:hAnsi="Calibri"/>
                 <w:sz w:val="20"/>
               </w:rPr>
-              <w:t xml:space="default">2,301.1</w:t>
+              <w:t xml:space="default">2,269.9</w:t>
             </w:r>
           </w:p>
         </w:tc>
@@ -20635,7 +20734,7 @@
                 <w:rFonts w:ascii="Calibri" w:hAnsi="Calibri"/>
                 <w:sz w:val="20"/>
               </w:rPr>
-              <w:t xml:space="default">30,587.9</w:t>
+              <w:t xml:space="default">30,525.3</w:t>
             </w:r>
           </w:p>
         </w:tc>
@@ -20659,7 +20758,7 @@
                 <w:rFonts w:ascii="Calibri" w:hAnsi="Calibri"/>
                 <w:sz w:val="20"/>
               </w:rPr>
-              <w:t xml:space="default">25,203.3</w:t>
+              <w:t xml:space="default">25,013.8</w:t>
             </w:r>
           </w:p>
         </w:tc>
@@ -20683,7 +20782,7 @@
                 <w:rFonts w:ascii="Calibri" w:hAnsi="Calibri"/>
                 <w:sz w:val="20"/>
               </w:rPr>
-              <w:t xml:space="default">5,384.5</w:t>
+              <w:t xml:space="default">5,511.5</w:t>
             </w:r>
           </w:p>
         </w:tc>
@@ -20707,7 +20806,7 @@
                 <w:rFonts w:ascii="Calibri" w:hAnsi="Calibri"/>
                 <w:sz w:val="20"/>
               </w:rPr>
-              <w:t xml:space="default">1761</w:t>
+              <w:t xml:space="default">1526</w:t>
             </w:r>
           </w:p>
         </w:tc>
@@ -20957,7 +21056,7 @@
                 <w:rFonts w:ascii="Calibri" w:hAnsi="Calibri"/>
                 <w:sz w:val="20"/>
               </w:rPr>
-              <w:t xml:space="default">19,180.6</w:t>
+              <w:t xml:space="default">19,358.5</w:t>
             </w:r>
           </w:p>
         </w:tc>
@@ -20981,7 +21080,7 @@
                 <w:rFonts w:ascii="Calibri" w:hAnsi="Calibri"/>
                 <w:sz w:val="20"/>
               </w:rPr>
-              <w:t xml:space="default">4,940.2</w:t>
+              <w:t xml:space="default">4,762.4</w:t>
             </w:r>
           </w:p>
         </w:tc>
@@ -22133,7 +22232,7 @@
                 <w:rFonts w:ascii="Calibri" w:hAnsi="Calibri"/>
                 <w:sz w:val="20"/>
               </w:rPr>
-              <w:t xml:space="default">35,305.8</w:t>
+              <w:t xml:space="default">35,252.0</w:t>
             </w:r>
           </w:p>
         </w:tc>
@@ -22157,7 +22256,7 @@
                 <w:rFonts w:ascii="Calibri" w:hAnsi="Calibri"/>
                 <w:sz w:val="20"/>
               </w:rPr>
-              <w:t xml:space="default">31,792.8</w:t>
+              <w:t xml:space="default">31,781.6</w:t>
             </w:r>
           </w:p>
         </w:tc>
@@ -22181,7 +22280,7 @@
                 <w:rFonts w:ascii="Calibri" w:hAnsi="Calibri"/>
                 <w:sz w:val="20"/>
               </w:rPr>
-              <w:t xml:space="default">3,513.0</w:t>
+              <w:t xml:space="default">3,470.4</w:t>
             </w:r>
           </w:p>
         </w:tc>
@@ -22205,7 +22304,7 @@
                 <w:rFonts w:ascii="Calibri" w:hAnsi="Calibri"/>
                 <w:sz w:val="20"/>
               </w:rPr>
-              <w:t xml:space="default">19246</w:t>
+              <w:t xml:space="default">19095</w:t>
             </w:r>
           </w:p>
         </w:tc>
@@ -22282,7 +22381,7 @@
                 <w:rFonts w:ascii="Calibri" w:hAnsi="Calibri"/>
                 <w:sz w:val="20"/>
               </w:rPr>
-              <w:t xml:space="default">42,633.1</w:t>
+              <w:t xml:space="default">42,616.9</w:t>
             </w:r>
           </w:p>
         </w:tc>
@@ -22306,7 +22405,7 @@
                 <w:rFonts w:ascii="Calibri" w:hAnsi="Calibri"/>
                 <w:sz w:val="20"/>
               </w:rPr>
-              <w:t xml:space="default">4,103.4</w:t>
+              <w:t xml:space="default">4,119.5</w:t>
             </w:r>
           </w:p>
         </w:tc>
@@ -22330,7 +22429,7 @@
                 <w:rFonts w:ascii="Calibri" w:hAnsi="Calibri"/>
                 <w:sz w:val="20"/>
               </w:rPr>
-              <w:t xml:space="default">4829</w:t>
+              <w:t xml:space="default">4939</w:t>
             </w:r>
           </w:p>
         </w:tc>
@@ -25099,7 +25198,7 @@
                 <w:rFonts w:ascii="Calibri" w:hAnsi="Calibri"/>
                 <w:sz w:val="20"/>
               </w:rPr>
-              <w:t xml:space="default">26,752.5</w:t>
+              <w:t xml:space="default">27,039.4</w:t>
             </w:r>
           </w:p>
         </w:tc>
@@ -25123,7 +25222,7 @@
                 <w:rFonts w:ascii="Calibri" w:hAnsi="Calibri"/>
                 <w:sz w:val="20"/>
               </w:rPr>
-              <w:t xml:space="default">2,586.0</w:t>
+              <w:t xml:space="default">2,299.1</w:t>
             </w:r>
           </w:p>
         </w:tc>
@@ -25147,7 +25246,7 @@
                 <w:rFonts w:ascii="Calibri" w:hAnsi="Calibri"/>
                 <w:sz w:val="20"/>
               </w:rPr>
-              <w:t xml:space="default">1373</w:t>
+              <w:t xml:space="default">1045</w:t>
             </w:r>
           </w:p>
         </w:tc>
@@ -25248,7 +25347,7 @@
                 <w:rFonts w:ascii="Calibri" w:hAnsi="Calibri"/>
                 <w:sz w:val="20"/>
               </w:rPr>
-              <w:t xml:space="default">28,825.8</w:t>
+              <w:t xml:space="default">28,878.9</w:t>
             </w:r>
           </w:p>
         </w:tc>
@@ -25272,7 +25371,7 @@
                 <w:rFonts w:ascii="Calibri" w:hAnsi="Calibri"/>
                 <w:sz w:val="20"/>
               </w:rPr>
-              <w:t xml:space="default">2,524.1</w:t>
+              <w:t xml:space="default">2,470.9</w:t>
             </w:r>
           </w:p>
         </w:tc>
@@ -25296,7 +25395,7 @@
                 <w:rFonts w:ascii="Calibri" w:hAnsi="Calibri"/>
                 <w:sz w:val="20"/>
               </w:rPr>
-              <w:t xml:space="default">3151</w:t>
+              <w:t xml:space="default">3132</w:t>
             </w:r>
           </w:p>
         </w:tc>
@@ -25397,7 +25496,7 @@
                 <w:rFonts w:ascii="Calibri" w:hAnsi="Calibri"/>
                 <w:sz w:val="20"/>
               </w:rPr>
-              <w:t xml:space="default">28,893.2</w:t>
+              <w:t xml:space="default">28,576.3</w:t>
             </w:r>
           </w:p>
         </w:tc>
@@ -25421,7 +25520,7 @@
                 <w:rFonts w:ascii="Calibri" w:hAnsi="Calibri"/>
                 <w:sz w:val="20"/>
               </w:rPr>
-              <w:t xml:space="default">2,375.6</w:t>
+              <w:t xml:space="default">2,692.5</w:t>
             </w:r>
           </w:p>
         </w:tc>
@@ -25445,7 +25544,7 @@
                 <w:rFonts w:ascii="Calibri" w:hAnsi="Calibri"/>
                 <w:sz w:val="20"/>
               </w:rPr>
-              <w:t xml:space="default">1519</w:t>
+              <w:t xml:space="default">1675</w:t>
             </w:r>
           </w:p>
         </w:tc>
@@ -25546,7 +25645,7 @@
                 <w:rFonts w:ascii="Calibri" w:hAnsi="Calibri"/>
                 <w:sz w:val="20"/>
               </w:rPr>
-              <w:t xml:space="default">20,755.3</w:t>
+              <w:t xml:space="default">21,005.0</w:t>
             </w:r>
           </w:p>
         </w:tc>
@@ -25570,7 +25669,7 @@
                 <w:rFonts w:ascii="Calibri" w:hAnsi="Calibri"/>
                 <w:sz w:val="20"/>
               </w:rPr>
-              <w:t xml:space="default">2,116.7</w:t>
+              <w:t xml:space="default">1,866.9</w:t>
             </w:r>
           </w:p>
         </w:tc>
@@ -25594,7 +25693,7 @@
                 <w:rFonts w:ascii="Calibri" w:hAnsi="Calibri"/>
                 <w:sz w:val="20"/>
               </w:rPr>
-              <w:t xml:space="default">1639</w:t>
+              <w:t xml:space="default">2028</w:t>
             </w:r>
           </w:p>
         </w:tc>
@@ -25695,7 +25794,7 @@
                 <w:rFonts w:ascii="Calibri" w:hAnsi="Calibri"/>
                 <w:sz w:val="20"/>
               </w:rPr>
-              <w:t xml:space="default">13,811.5</w:t>
+              <w:t xml:space="default">13,797.1</w:t>
             </w:r>
           </w:p>
         </w:tc>
@@ -25719,7 +25818,7 @@
                 <w:rFonts w:ascii="Calibri" w:hAnsi="Calibri"/>
                 <w:sz w:val="20"/>
               </w:rPr>
-              <w:t xml:space="default">3,579.4</w:t>
+              <w:t xml:space="default">3,593.7</w:t>
             </w:r>
           </w:p>
         </w:tc>
@@ -25743,7 +25842,7 @@
                 <w:rFonts w:ascii="Calibri" w:hAnsi="Calibri"/>
                 <w:sz w:val="20"/>
               </w:rPr>
-              <w:t xml:space="default">2009</w:t>
+              <w:t xml:space="default">2038</w:t>
             </w:r>
           </w:p>
         </w:tc>
@@ -25844,7 +25943,7 @@
                 <w:rFonts w:ascii="Calibri" w:hAnsi="Calibri"/>
                 <w:sz w:val="20"/>
               </w:rPr>
-              <w:t xml:space="default">30,736.3</w:t>
+              <w:t xml:space="default">30,619.9</w:t>
             </w:r>
           </w:p>
         </w:tc>
@@ -25868,7 +25967,7 @@
                 <w:rFonts w:ascii="Calibri" w:hAnsi="Calibri"/>
                 <w:sz w:val="20"/>
               </w:rPr>
-              <w:t xml:space="default">3,009.3</w:t>
+              <w:t xml:space="default">3,125.7</w:t>
             </w:r>
           </w:p>
         </w:tc>
@@ -25892,7 +25991,7 @@
                 <w:rFonts w:ascii="Calibri" w:hAnsi="Calibri"/>
                 <w:sz w:val="20"/>
               </w:rPr>
-              <w:t xml:space="default">2221</w:t>
+              <w:t xml:space="default">2111</w:t>
             </w:r>
           </w:p>
         </w:tc>
@@ -25993,7 +26092,7 @@
                 <w:rFonts w:ascii="Calibri" w:hAnsi="Calibri"/>
                 <w:sz w:val="20"/>
               </w:rPr>
-              <w:t xml:space="default">20,070.9</w:t>
+              <w:t xml:space="default">20,098.8</w:t>
             </w:r>
           </w:p>
         </w:tc>
@@ -26017,7 +26116,7 @@
                 <w:rFonts w:ascii="Calibri" w:hAnsi="Calibri"/>
                 <w:sz w:val="20"/>
               </w:rPr>
-              <w:t xml:space="default">2,060.2</w:t>
+              <w:t xml:space="default">2,032.3</w:t>
             </w:r>
           </w:p>
         </w:tc>
@@ -26041,7 +26140,7 @@
                 <w:rFonts w:ascii="Calibri" w:hAnsi="Calibri"/>
                 <w:sz w:val="20"/>
               </w:rPr>
-              <w:t xml:space="default">1858</w:t>
+              <w:t xml:space="default">1823</w:t>
             </w:r>
           </w:p>
         </w:tc>
@@ -26142,7 +26241,7 @@
                 <w:rFonts w:ascii="Calibri" w:hAnsi="Calibri"/>
                 <w:sz w:val="20"/>
               </w:rPr>
-              <w:t xml:space="default">24,668.9</w:t>
+              <w:t xml:space="default">24,541.0</w:t>
             </w:r>
           </w:p>
         </w:tc>
@@ -26166,7 +26265,7 @@
                 <w:rFonts w:ascii="Calibri" w:hAnsi="Calibri"/>
                 <w:sz w:val="20"/>
               </w:rPr>
-              <w:t xml:space="default">5,299.6</w:t>
+              <w:t xml:space="default">5,427.5</w:t>
             </w:r>
           </w:p>
         </w:tc>
@@ -26190,7 +26289,7 @@
                 <w:rFonts w:ascii="Calibri" w:hAnsi="Calibri"/>
                 <w:sz w:val="20"/>
               </w:rPr>
-              <w:t xml:space="default">1616</w:t>
+              <w:t xml:space="default">1445</w:t>
             </w:r>
           </w:p>
         </w:tc>
@@ -26440,7 +26539,7 @@
                 <w:rFonts w:ascii="Calibri" w:hAnsi="Calibri"/>
                 <w:sz w:val="20"/>
               </w:rPr>
-              <w:t xml:space="default">14,042.3</w:t>
+              <w:t xml:space="default">14,182.4</w:t>
             </w:r>
           </w:p>
         </w:tc>
@@ -26464,7 +26563,7 @@
                 <w:rFonts w:ascii="Calibri" w:hAnsi="Calibri"/>
                 <w:sz w:val="20"/>
               </w:rPr>
-              <w:t xml:space="default">3,889.8</w:t>
+              <w:t xml:space="default">3,749.7</w:t>
             </w:r>
           </w:p>
         </w:tc>
@@ -26488,7 +26587,7 @@
                 <w:rFonts w:ascii="Calibri" w:hAnsi="Calibri"/>
                 <w:sz w:val="20"/>
               </w:rPr>
-              <w:t xml:space="default">662</w:t>
+              <w:t xml:space="default">689</w:t>
             </w:r>
           </w:p>
         </w:tc>
@@ -27610,7 +27709,7 @@
                 <w:rFonts w:ascii="Calibri" w:hAnsi="Calibri"/>
                 <w:sz w:val="20"/>
               </w:rPr>
-              <w:t xml:space="default">38,069.4</w:t>
+              <w:t xml:space="default">38,012.7</w:t>
             </w:r>
           </w:p>
         </w:tc>
@@ -27634,7 +27733,7 @@
                 <w:rFonts w:ascii="Calibri" w:hAnsi="Calibri"/>
                 <w:sz w:val="20"/>
               </w:rPr>
-              <w:t xml:space="default">34,445.2</w:t>
+              <w:t xml:space="default">34,419.3</w:t>
             </w:r>
           </w:p>
         </w:tc>
@@ -27658,7 +27757,7 @@
                 <w:rFonts w:ascii="Calibri" w:hAnsi="Calibri"/>
                 <w:sz w:val="20"/>
               </w:rPr>
-              <w:t xml:space="default">3,624.1</w:t>
+              <w:t xml:space="default">3,593.3</w:t>
             </w:r>
           </w:p>
         </w:tc>
@@ -27682,7 +27781,7 @@
                 <w:rFonts w:ascii="Calibri" w:hAnsi="Calibri"/>
                 <w:sz w:val="20"/>
               </w:rPr>
-              <w:t xml:space="default">17855</w:t>
+              <w:t xml:space="default">17685</w:t>
             </w:r>
           </w:p>
         </w:tc>
@@ -27735,7 +27834,7 @@
                 <w:rFonts w:ascii="Calibri" w:hAnsi="Calibri"/>
                 <w:sz w:val="20"/>
               </w:rPr>
-              <w:t xml:space="default">34,946.1</w:t>
+              <w:t xml:space="default">34,595.3</w:t>
             </w:r>
           </w:p>
         </w:tc>
@@ -27759,7 +27858,7 @@
                 <w:rFonts w:ascii="Calibri" w:hAnsi="Calibri"/>
                 <w:sz w:val="20"/>
               </w:rPr>
-              <w:t xml:space="default">31,681.4</w:t>
+              <w:t xml:space="default">31,362.6</w:t>
             </w:r>
           </w:p>
         </w:tc>
@@ -27783,7 +27882,7 @@
                 <w:rFonts w:ascii="Calibri" w:hAnsi="Calibri"/>
                 <w:sz w:val="20"/>
               </w:rPr>
-              <w:t xml:space="default">3,264.7</w:t>
+              <w:t xml:space="default">3,232.7</w:t>
             </w:r>
           </w:p>
         </w:tc>
@@ -27807,7 +27906,7 @@
                 <w:rFonts w:ascii="Calibri" w:hAnsi="Calibri"/>
                 <w:sz w:val="20"/>
               </w:rPr>
-              <w:t xml:space="default">3784</w:t>
+              <w:t xml:space="default">3892</w:t>
             </w:r>
           </w:p>
         </w:tc>
@@ -27818,7 +27917,7 @@
         <w:pStyle w:val="FirstParagraph"/>
       </w:pPr>
       <w:r>
-        <w:t xml:space="preserve">Although the values are similar for the first method, there are clear differences.</w:t>
+        <w:t xml:space="preserve">Although the values are similar for the first method, there are clear differences, the main one being that poor households do not lose more than non-poor households.</w:t>
       </w:r>
     </w:p>
     <w:bookmarkEnd w:id="39"/>

</xml_diff>

<commit_message>
Added buildings poverty calculation
</commit_message>
<xml_diff>
--- a/docs/supporting-materials/vulnerability-hh-level-impacts.docx
+++ b/docs/supporting-materials/vulnerability-hh-level-impacts.docx
@@ -29757,7 +29757,7 @@
         <w:rPr>
           <w:rStyle w:val="CommentTok"/>
         </w:rPr>
-        <w:t xml:space="preserve"># ```{r}</w:t>
+        <w:t xml:space="preserve"># ```{r warning=FALSE, message=FALSE}</w:t>
       </w:r>
       <w:r>
         <w:br/>
@@ -41853,7 +41853,7 @@
     </w:tbl>
     <w:bookmarkEnd w:id="43"/>
     <w:bookmarkEnd w:id="44"/>
-    <w:bookmarkStart w:id="54" w:name="impacts-on-the-income-distribution"/>
+    <w:bookmarkStart w:id="55" w:name="impacts-on-the-income-distribution"/>
     <w:p>
       <w:pPr>
         <w:pStyle w:val="Heading2"/>
@@ -41886,7 +41886,7 @@
         <w:t xml:space="preserve">We will try two ways of doing this; the first will be to increase the poverty line by the total weighted average of imputed rent. The second will be to increase the poverty line by the regional weighted average of imputed rent.</w:t>
       </w:r>
     </w:p>
-    <w:bookmarkStart w:id="53" w:name="agriculture-impacts"/>
+    <w:bookmarkStart w:id="48" w:name="agriculture-impacts"/>
     <w:p>
       <w:pPr>
         <w:pStyle w:val="Heading3"/>
@@ -42682,7 +42682,7 @@
         <w:rPr>
           <w:rStyle w:val="StringTok"/>
         </w:rPr>
-        <w:t xml:space="preserve">"Income Type"</w:t>
+        <w:t xml:space="preserve">"Consumption Type"</w:t>
       </w:r>
       <w:r>
         <w:rPr>
@@ -42730,7 +42730,7 @@
         <w:rPr>
           <w:rStyle w:val="StringTok"/>
         </w:rPr>
-        <w:t xml:space="preserve">"Income"</w:t>
+        <w:t xml:space="preserve">"Equivalized consumption"</w:t>
       </w:r>
       <w:r>
         <w:rPr>
@@ -43406,26 +43406,6 @@
           <w:rStyle w:val="NormalTok"/>
         </w:rPr>
         <w:t xml:space="preserve">)</w:t>
-      </w:r>
-    </w:p>
-    <w:p>
-      <w:pPr>
-        <w:pStyle w:val="SourceCode"/>
-      </w:pPr>
-      <w:r>
-        <w:rPr>
-          <w:rStyle w:val="VerbatimChar"/>
-        </w:rPr>
-        <w:t xml:space="preserve">Warning: Using `size` aesthetic for lines was deprecated in ggplot2 3.4.0.</w:t>
-      </w:r>
-      <w:r>
-        <w:br/>
-      </w:r>
-      <w:r>
-        <w:rPr>
-          <w:rStyle w:val="VerbatimChar"/>
-        </w:rPr>
-        <w:t xml:space="preserve">ℹ Please use `linewidth` instead.</w:t>
       </w:r>
     </w:p>
     <w:p>
@@ -43839,7 +43819,7 @@
         <w:rPr>
           <w:rStyle w:val="NormalTok"/>
         </w:rPr>
-        <w:t xml:space="preserve">(ag_share, </w:t>
+        <w:t xml:space="preserve">(ag_share,weight_exposed ,</w:t>
       </w:r>
       <w:r>
         <w:rPr>
@@ -43947,7 +43927,7 @@
         <w:rPr>
           <w:rStyle w:val="NormalTok"/>
         </w:rPr>
-        <w:t xml:space="preserve">(loss_share, </w:t>
+        <w:t xml:space="preserve">(loss_share,weight_exposed, </w:t>
       </w:r>
       <w:r>
         <w:rPr>
@@ -44055,7 +44035,7 @@
         <w:rPr>
           <w:rStyle w:val="NormalTok"/>
         </w:rPr>
-        <w:t xml:space="preserve">(totalinc, </w:t>
+        <w:t xml:space="preserve">(totalinc,weight_exposed, </w:t>
       </w:r>
       <w:r>
         <w:rPr>
@@ -44145,7 +44125,7 @@
         <w:rPr>
           <w:rStyle w:val="NormalTok"/>
         </w:rPr>
-        <w:t xml:space="preserve">(totc, </w:t>
+        <w:t xml:space="preserve">(totc,weight_exposed, </w:t>
       </w:r>
       <w:r>
         <w:rPr>
@@ -44437,7 +44417,7 @@
                 <w:rFonts w:ascii="Calibri" w:hAnsi="Calibri"/>
                 <w:sz w:val="20"/>
               </w:rPr>
-              <w:t xml:space="default">24.0</w:t>
+              <w:t xml:space="default">24.4</w:t>
             </w:r>
           </w:p>
         </w:tc>
@@ -44461,7 +44441,7 @@
                 <w:rFonts w:ascii="Calibri" w:hAnsi="Calibri"/>
                 <w:sz w:val="20"/>
               </w:rPr>
-              <w:t xml:space="default">5.2</w:t>
+              <w:t xml:space="default">5.3</w:t>
             </w:r>
           </w:p>
         </w:tc>
@@ -44485,7 +44465,7 @@
                 <w:rFonts w:ascii="Calibri" w:hAnsi="Calibri"/>
                 <w:sz w:val="20"/>
               </w:rPr>
-              <w:t xml:space="default">400340.1</w:t>
+              <w:t xml:space="default">401463.2</w:t>
             </w:r>
           </w:p>
         </w:tc>
@@ -44509,7 +44489,7 @@
                 <w:rFonts w:ascii="Calibri" w:hAnsi="Calibri"/>
                 <w:sz w:val="20"/>
               </w:rPr>
-              <w:t xml:space="default">239946.3</w:t>
+              <w:t xml:space="default">236041.2</w:t>
             </w:r>
           </w:p>
         </w:tc>
@@ -44562,7 +44542,7 @@
                 <w:rFonts w:ascii="Calibri" w:hAnsi="Calibri"/>
                 <w:sz w:val="20"/>
               </w:rPr>
-              <w:t xml:space="default">22.2</w:t>
+              <w:t xml:space="default">22.4</w:t>
             </w:r>
           </w:p>
         </w:tc>
@@ -44610,7 +44590,7 @@
                 <w:rFonts w:ascii="Calibri" w:hAnsi="Calibri"/>
                 <w:sz w:val="20"/>
               </w:rPr>
-              <w:t xml:space="default">329522.1</w:t>
+              <w:t xml:space="default">330124.5</w:t>
             </w:r>
           </w:p>
         </w:tc>
@@ -44634,7 +44614,7 @@
                 <w:rFonts w:ascii="Calibri" w:hAnsi="Calibri"/>
                 <w:sz w:val="20"/>
               </w:rPr>
-              <w:t xml:space="default">203530.0</w:t>
+              <w:t xml:space="default">203609.2</w:t>
             </w:r>
           </w:p>
         </w:tc>
@@ -44687,7 +44667,7 @@
                 <w:rFonts w:ascii="Calibri" w:hAnsi="Calibri"/>
                 <w:sz w:val="20"/>
               </w:rPr>
-              <w:t xml:space="default">34.3</w:t>
+              <w:t xml:space="default">34.8</w:t>
             </w:r>
           </w:p>
         </w:tc>
@@ -44711,7 +44691,7 @@
                 <w:rFonts w:ascii="Calibri" w:hAnsi="Calibri"/>
                 <w:sz w:val="20"/>
               </w:rPr>
-              <w:t xml:space="default">8.0</w:t>
+              <w:t xml:space="default">8.1</w:t>
             </w:r>
           </w:p>
         </w:tc>
@@ -44735,7 +44715,7 @@
                 <w:rFonts w:ascii="Calibri" w:hAnsi="Calibri"/>
                 <w:sz w:val="20"/>
               </w:rPr>
-              <w:t xml:space="default">315560.2</w:t>
+              <w:t xml:space="default">315773.4</w:t>
             </w:r>
           </w:p>
         </w:tc>
@@ -44759,7 +44739,7 @@
                 <w:rFonts w:ascii="Calibri" w:hAnsi="Calibri"/>
                 <w:sz w:val="20"/>
               </w:rPr>
-              <w:t xml:space="default">221336.2</w:t>
+              <w:t xml:space="default">219602.2</w:t>
             </w:r>
           </w:p>
         </w:tc>
@@ -44812,7 +44792,7 @@
                 <w:rFonts w:ascii="Calibri" w:hAnsi="Calibri"/>
                 <w:sz w:val="20"/>
               </w:rPr>
-              <w:t xml:space="default">17.7</w:t>
+              <w:t xml:space="default">17.5</w:t>
             </w:r>
           </w:p>
         </w:tc>
@@ -44860,7 +44840,7 @@
                 <w:rFonts w:ascii="Calibri" w:hAnsi="Calibri"/>
                 <w:sz w:val="20"/>
               </w:rPr>
-              <w:t xml:space="default">259842.8</w:t>
+              <w:t xml:space="default">259912.3</w:t>
             </w:r>
           </w:p>
         </w:tc>
@@ -44884,7 +44864,7 @@
                 <w:rFonts w:ascii="Calibri" w:hAnsi="Calibri"/>
                 <w:sz w:val="20"/>
               </w:rPr>
-              <w:t xml:space="default">207804.0</w:t>
+              <w:t xml:space="default">207924.2</w:t>
             </w:r>
           </w:p>
         </w:tc>
@@ -44961,7 +44941,7 @@
                 <w:rFonts w:ascii="Calibri" w:hAnsi="Calibri"/>
                 <w:sz w:val="20"/>
               </w:rPr>
-              <w:t xml:space="default">4.2</w:t>
+              <w:t xml:space="default">4.1</w:t>
             </w:r>
           </w:p>
         </w:tc>
@@ -44985,7 +44965,7 @@
                 <w:rFonts w:ascii="Calibri" w:hAnsi="Calibri"/>
                 <w:sz w:val="20"/>
               </w:rPr>
-              <w:t xml:space="default">409710.1</w:t>
+              <w:t xml:space="default">402557.2</w:t>
             </w:r>
           </w:p>
         </w:tc>
@@ -45009,7 +44989,7 @@
                 <w:rFonts w:ascii="Calibri" w:hAnsi="Calibri"/>
                 <w:sz w:val="20"/>
               </w:rPr>
-              <w:t xml:space="default">250173.9</w:t>
+              <w:t xml:space="default">249147.2</w:t>
             </w:r>
           </w:p>
         </w:tc>
@@ -45110,7 +45090,7 @@
                 <w:rFonts w:ascii="Calibri" w:hAnsi="Calibri"/>
                 <w:sz w:val="20"/>
               </w:rPr>
-              <w:t xml:space="default">212332.9</w:t>
+              <w:t xml:space="default">212144.4</w:t>
             </w:r>
           </w:p>
         </w:tc>
@@ -45134,7 +45114,7 @@
                 <w:rFonts w:ascii="Calibri" w:hAnsi="Calibri"/>
                 <w:sz w:val="20"/>
               </w:rPr>
-              <w:t xml:space="default">218979.7</w:t>
+              <w:t xml:space="default">219069.1</w:t>
             </w:r>
           </w:p>
         </w:tc>
@@ -45187,7 +45167,7 @@
                 <w:rFonts w:ascii="Calibri" w:hAnsi="Calibri"/>
                 <w:sz w:val="20"/>
               </w:rPr>
-              <w:t xml:space="default">34.1</w:t>
+              <w:t xml:space="default">34.3</w:t>
             </w:r>
           </w:p>
         </w:tc>
@@ -45211,7 +45191,7 @@
                 <w:rFonts w:ascii="Calibri" w:hAnsi="Calibri"/>
                 <w:sz w:val="20"/>
               </w:rPr>
-              <w:t xml:space="default">9.8</w:t>
+              <w:t xml:space="default">9.9</w:t>
             </w:r>
           </w:p>
         </w:tc>
@@ -45235,7 +45215,7 @@
                 <w:rFonts w:ascii="Calibri" w:hAnsi="Calibri"/>
                 <w:sz w:val="20"/>
               </w:rPr>
-              <w:t xml:space="default">279704.0</w:t>
+              <w:t xml:space="default">281733.7</w:t>
             </w:r>
           </w:p>
         </w:tc>
@@ -45259,7 +45239,7 @@
                 <w:rFonts w:ascii="Calibri" w:hAnsi="Calibri"/>
                 <w:sz w:val="20"/>
               </w:rPr>
-              <w:t xml:space="default">181022.4</w:t>
+              <w:t xml:space="default">181769.2</w:t>
             </w:r>
           </w:p>
         </w:tc>
@@ -45360,7 +45340,7 @@
                 <w:rFonts w:ascii="Calibri" w:hAnsi="Calibri"/>
                 <w:sz w:val="20"/>
               </w:rPr>
-              <w:t xml:space="default">310162.3</w:t>
+              <w:t xml:space="default">310146.5</w:t>
             </w:r>
           </w:p>
         </w:tc>
@@ -45384,7 +45364,7 @@
                 <w:rFonts w:ascii="Calibri" w:hAnsi="Calibri"/>
                 <w:sz w:val="20"/>
               </w:rPr>
-              <w:t xml:space="default">223222.0</w:t>
+              <w:t xml:space="default">223218.2</w:t>
             </w:r>
           </w:p>
         </w:tc>
@@ -45437,7 +45417,7 @@
                 <w:rFonts w:ascii="Calibri" w:hAnsi="Calibri"/>
                 <w:sz w:val="20"/>
               </w:rPr>
-              <w:t xml:space="default">15.1</w:t>
+              <w:t xml:space="default">14.8</w:t>
             </w:r>
           </w:p>
         </w:tc>
@@ -45461,7 +45441,7 @@
                 <w:rFonts w:ascii="Calibri" w:hAnsi="Calibri"/>
                 <w:sz w:val="20"/>
               </w:rPr>
-              <w:t xml:space="default">3.9</w:t>
+              <w:t xml:space="default">3.8</w:t>
             </w:r>
           </w:p>
         </w:tc>
@@ -45485,7 +45465,7 @@
                 <w:rFonts w:ascii="Calibri" w:hAnsi="Calibri"/>
                 <w:sz w:val="20"/>
               </w:rPr>
-              <w:t xml:space="default">252546.2</w:t>
+              <w:t xml:space="default">251614.5</w:t>
             </w:r>
           </w:p>
         </w:tc>
@@ -45509,7 +45489,7 @@
                 <w:rFonts w:ascii="Calibri" w:hAnsi="Calibri"/>
                 <w:sz w:val="20"/>
               </w:rPr>
-              <w:t xml:space="default">210051.6</w:t>
+              <w:t xml:space="default">208656.7</w:t>
             </w:r>
           </w:p>
         </w:tc>
@@ -45562,7 +45542,7 @@
                 <w:rFonts w:ascii="Calibri" w:hAnsi="Calibri"/>
                 <w:sz w:val="20"/>
               </w:rPr>
-              <w:t xml:space="default">23.7</w:t>
+              <w:t xml:space="default">23.5</w:t>
             </w:r>
           </w:p>
         </w:tc>
@@ -45610,7 +45590,7 @@
                 <w:rFonts w:ascii="Calibri" w:hAnsi="Calibri"/>
                 <w:sz w:val="20"/>
               </w:rPr>
-              <w:t xml:space="default">247996.9</w:t>
+              <w:t xml:space="default">250903.3</w:t>
             </w:r>
           </w:p>
         </w:tc>
@@ -45634,7 +45614,7 @@
                 <w:rFonts w:ascii="Calibri" w:hAnsi="Calibri"/>
                 <w:sz w:val="20"/>
               </w:rPr>
-              <w:t xml:space="default">269229.4</w:t>
+              <w:t xml:space="default">268811.3</w:t>
             </w:r>
           </w:p>
         </w:tc>
@@ -45687,7 +45667,7 @@
                 <w:rFonts w:ascii="Calibri" w:hAnsi="Calibri"/>
                 <w:sz w:val="20"/>
               </w:rPr>
-              <w:t xml:space="default">5.7</w:t>
+              <w:t xml:space="default">5.3</w:t>
             </w:r>
           </w:p>
         </w:tc>
@@ -45711,7 +45691,7 @@
                 <w:rFonts w:ascii="Calibri" w:hAnsi="Calibri"/>
                 <w:sz w:val="20"/>
               </w:rPr>
-              <w:t xml:space="default">1.2</w:t>
+              <w:t xml:space="default">0.7</w:t>
             </w:r>
           </w:p>
         </w:tc>
@@ -45735,7 +45715,7 @@
                 <w:rFonts w:ascii="Calibri" w:hAnsi="Calibri"/>
                 <w:sz w:val="20"/>
               </w:rPr>
-              <w:t xml:space="default">207106.7</w:t>
+              <w:t xml:space="default">222904.9</w:t>
             </w:r>
           </w:p>
         </w:tc>
@@ -45759,7 +45739,7 @@
                 <w:rFonts w:ascii="Calibri" w:hAnsi="Calibri"/>
                 <w:sz w:val="20"/>
               </w:rPr>
-              <w:t xml:space="default">255206.8</w:t>
+              <w:t xml:space="default">314544.0</w:t>
             </w:r>
           </w:p>
         </w:tc>
@@ -46162,27 +46142,268 @@
         <w:rPr>
           <w:rStyle w:val="NormalTok"/>
         </w:rPr>
-        <w:t xml:space="preserve">  )</w:t>
-      </w:r>
-    </w:p>
-    <w:p>
-      <w:pPr>
-        <w:pStyle w:val="SourceCode"/>
-      </w:pPr>
-      <w:r>
-        <w:rPr>
-          <w:rStyle w:val="VerbatimChar"/>
-        </w:rPr>
-        <w:t xml:space="preserve">`summarise()` has grouped output by 'old_poor'. You can override using the</w:t>
-      </w:r>
-      <w:r>
-        <w:br/>
-      </w:r>
-      <w:r>
-        <w:rPr>
-          <w:rStyle w:val="VerbatimChar"/>
-        </w:rPr>
-        <w:t xml:space="preserve">`.groups` argument.</w:t>
+        <w:t xml:space="preserve">  ) </w:t>
+      </w:r>
+      <w:r>
+        <w:rPr>
+          <w:rStyle w:val="SpecialCharTok"/>
+        </w:rPr>
+        <w:t xml:space="preserve">|&gt;</w:t>
+      </w:r>
+      <w:r>
+        <w:rPr>
+          <w:rStyle w:val="NormalTok"/>
+        </w:rPr>
+        <w:t xml:space="preserve"> </w:t>
+      </w:r>
+      <w:r>
+        <w:br/>
+      </w:r>
+      <w:r>
+        <w:rPr>
+          <w:rStyle w:val="NormalTok"/>
+        </w:rPr>
+        <w:t xml:space="preserve">  </w:t>
+      </w:r>
+      <w:r>
+        <w:rPr>
+          <w:rStyle w:val="FunctionTok"/>
+        </w:rPr>
+        <w:t xml:space="preserve">grand_summary_rows</w:t>
+      </w:r>
+      <w:r>
+        <w:rPr>
+          <w:rStyle w:val="NormalTok"/>
+        </w:rPr>
+        <w:t xml:space="preserve">(</w:t>
+      </w:r>
+      <w:r>
+        <w:br/>
+      </w:r>
+      <w:r>
+        <w:rPr>
+          <w:rStyle w:val="NormalTok"/>
+        </w:rPr>
+        <w:t xml:space="preserve">    </w:t>
+      </w:r>
+      <w:r>
+        <w:rPr>
+          <w:rStyle w:val="AttributeTok"/>
+        </w:rPr>
+        <w:t xml:space="preserve">columns =</w:t>
+      </w:r>
+      <w:r>
+        <w:rPr>
+          <w:rStyle w:val="NormalTok"/>
+        </w:rPr>
+        <w:t xml:space="preserve"> </w:t>
+      </w:r>
+      <w:r>
+        <w:rPr>
+          <w:rStyle w:val="FunctionTok"/>
+        </w:rPr>
+        <w:t xml:space="preserve">c</w:t>
+      </w:r>
+      <w:r>
+        <w:rPr>
+          <w:rStyle w:val="NormalTok"/>
+        </w:rPr>
+        <w:t xml:space="preserve">(no_poor),</w:t>
+      </w:r>
+      <w:r>
+        <w:br/>
+      </w:r>
+      <w:r>
+        <w:rPr>
+          <w:rStyle w:val="NormalTok"/>
+        </w:rPr>
+        <w:t xml:space="preserve">    </w:t>
+      </w:r>
+      <w:r>
+        <w:rPr>
+          <w:rStyle w:val="AttributeTok"/>
+        </w:rPr>
+        <w:t xml:space="preserve">fns=</w:t>
+      </w:r>
+      <w:r>
+        <w:rPr>
+          <w:rStyle w:val="NormalTok"/>
+        </w:rPr>
+        <w:t xml:space="preserve"> </w:t>
+      </w:r>
+      <w:r>
+        <w:rPr>
+          <w:rStyle w:val="FunctionTok"/>
+        </w:rPr>
+        <w:t xml:space="preserve">list</w:t>
+      </w:r>
+      <w:r>
+        <w:rPr>
+          <w:rStyle w:val="NormalTok"/>
+        </w:rPr>
+        <w:t xml:space="preserve">(</w:t>
+      </w:r>
+      <w:r>
+        <w:br/>
+      </w:r>
+      <w:r>
+        <w:rPr>
+          <w:rStyle w:val="NormalTok"/>
+        </w:rPr>
+        <w:t xml:space="preserve">      </w:t>
+      </w:r>
+      <w:r>
+        <w:rPr>
+          <w:rStyle w:val="AttributeTok"/>
+        </w:rPr>
+        <w:t xml:space="preserve">Total =</w:t>
+      </w:r>
+      <w:r>
+        <w:rPr>
+          <w:rStyle w:val="NormalTok"/>
+        </w:rPr>
+        <w:t xml:space="preserve"> </w:t>
+      </w:r>
+      <w:r>
+        <w:rPr>
+          <w:rStyle w:val="SpecialCharTok"/>
+        </w:rPr>
+        <w:t xml:space="preserve">~</w:t>
+      </w:r>
+      <w:r>
+        <w:rPr>
+          <w:rStyle w:val="FunctionTok"/>
+        </w:rPr>
+        <w:t xml:space="preserve">sum</w:t>
+      </w:r>
+      <w:r>
+        <w:rPr>
+          <w:rStyle w:val="NormalTok"/>
+        </w:rPr>
+        <w:t xml:space="preserve">(., </w:t>
+      </w:r>
+      <w:r>
+        <w:rPr>
+          <w:rStyle w:val="AttributeTok"/>
+        </w:rPr>
+        <w:t xml:space="preserve">na.rm =</w:t>
+      </w:r>
+      <w:r>
+        <w:rPr>
+          <w:rStyle w:val="NormalTok"/>
+        </w:rPr>
+        <w:t xml:space="preserve"> </w:t>
+      </w:r>
+      <w:r>
+        <w:rPr>
+          <w:rStyle w:val="ConstantTok"/>
+        </w:rPr>
+        <w:t xml:space="preserve">TRUE</w:t>
+      </w:r>
+      <w:r>
+        <w:rPr>
+          <w:rStyle w:val="NormalTok"/>
+        </w:rPr>
+        <w:t xml:space="preserve">)</w:t>
+      </w:r>
+      <w:r>
+        <w:br/>
+      </w:r>
+      <w:r>
+        <w:rPr>
+          <w:rStyle w:val="NormalTok"/>
+        </w:rPr>
+        <w:t xml:space="preserve">      ),</w:t>
+      </w:r>
+      <w:r>
+        <w:br/>
+      </w:r>
+      <w:r>
+        <w:rPr>
+          <w:rStyle w:val="NormalTok"/>
+        </w:rPr>
+        <w:t xml:space="preserve">    </w:t>
+      </w:r>
+      <w:r>
+        <w:rPr>
+          <w:rStyle w:val="AttributeTok"/>
+        </w:rPr>
+        <w:t xml:space="preserve">fmt =</w:t>
+      </w:r>
+      <w:r>
+        <w:rPr>
+          <w:rStyle w:val="NormalTok"/>
+        </w:rPr>
+        <w:t xml:space="preserve"> </w:t>
+      </w:r>
+      <w:r>
+        <w:rPr>
+          <w:rStyle w:val="FunctionTok"/>
+        </w:rPr>
+        <w:t xml:space="preserve">list</w:t>
+      </w:r>
+      <w:r>
+        <w:rPr>
+          <w:rStyle w:val="NormalTok"/>
+        </w:rPr>
+        <w:t xml:space="preserve">(</w:t>
+      </w:r>
+      <w:r>
+        <w:rPr>
+          <w:rStyle w:val="SpecialCharTok"/>
+        </w:rPr>
+        <w:t xml:space="preserve">~</w:t>
+      </w:r>
+      <w:r>
+        <w:rPr>
+          <w:rStyle w:val="NormalTok"/>
+        </w:rPr>
+        <w:t xml:space="preserve"> </w:t>
+      </w:r>
+      <w:r>
+        <w:rPr>
+          <w:rStyle w:val="FunctionTok"/>
+        </w:rPr>
+        <w:t xml:space="preserve">fmt_number</w:t>
+      </w:r>
+      <w:r>
+        <w:rPr>
+          <w:rStyle w:val="NormalTok"/>
+        </w:rPr>
+        <w:t xml:space="preserve">(., </w:t>
+      </w:r>
+      <w:r>
+        <w:rPr>
+          <w:rStyle w:val="AttributeTok"/>
+        </w:rPr>
+        <w:t xml:space="preserve">decimals =</w:t>
+      </w:r>
+      <w:r>
+        <w:rPr>
+          <w:rStyle w:val="NormalTok"/>
+        </w:rPr>
+        <w:t xml:space="preserve"> </w:t>
+      </w:r>
+      <w:r>
+        <w:rPr>
+          <w:rStyle w:val="DecValTok"/>
+        </w:rPr>
+        <w:t xml:space="preserve">0</w:t>
+      </w:r>
+      <w:r>
+        <w:rPr>
+          <w:rStyle w:val="NormalTok"/>
+        </w:rPr>
+        <w:t xml:space="preserve">))</w:t>
+      </w:r>
+      <w:r>
+        <w:br/>
+      </w:r>
+      <w:r>
+        <w:rPr>
+          <w:rStyle w:val="NormalTok"/>
+        </w:rPr>
+        <w:t xml:space="preserve">  ) </w:t>
       </w:r>
     </w:p>
     <w:tbl xmlns:w="http://schemas.openxmlformats.org/wordprocessingml/2006/main" xmlns:wp="http://schemas.openxmlformats.org/drawingml/2006/wordprocessingDrawing" xmlns:r="http://schemas.openxmlformats.org/officeDocument/2006/relationships" xmlns:w14="http://schemas.microsoft.com/office/word/2010/wordml">
@@ -46208,6 +46429,30 @@
               <w:top w:val="single" w:sz="16" w:space="0" w:color="D3D3D3"/>
               <w:bottom w:val="single" w:sz="16" w:space="0" w:color="D3D3D3"/>
               <w:start w:val="single" w:space="0" w:color="D3D3D3"/>
+              <w:end w:val="single" w:space="0" w:color="D3D3D3"/>
+            </w:tcBorders>
+          </w:tcPr>
+          <w:p>
+            <w:pPr>
+              <w:spacing w:before="0" w:after="60"/>
+              <w:keepNext/>
+              <w:jc w:val="start"/>
+            </w:pPr>
+            <w:r>
+              <w:rPr>
+                <w:rFonts w:ascii="Calibri" w:hAnsi="Calibri"/>
+                <w:sz w:val="20"/>
+              </w:rPr>
+              <w:t xml:space="default"/>
+            </w:r>
+          </w:p>
+        </w:tc>
+        <w:tc>
+          <w:tcPr>
+            <w:tcBorders>
+              <w:top w:val="single" w:sz="16" w:space="0" w:color="D3D3D3"/>
+              <w:bottom w:val="single" w:sz="16" w:space="0" w:color="D3D3D3"/>
+              <w:start w:val="single" w:space="0" w:color="D3D3D3"/>
             </w:tcBorders>
           </w:tcPr>
           <w:p>
@@ -46288,6 +46533,30 @@
             <w:pPr>
               <w:spacing w:before="0" w:after="60"/>
               <w:keepNext/>
+              <w:jc w:val="start"/>
+            </w:pPr>
+            <w:r>
+              <w:rPr>
+                <w:rFonts w:ascii="Calibri" w:hAnsi="Calibri"/>
+                <w:sz w:val="20"/>
+              </w:rPr>
+              <w:t xml:space="default"/>
+            </w:r>
+          </w:p>
+        </w:tc>
+        <w:tc>
+          <w:tcPr>
+            <w:tcBorders>
+              <w:top w:val="single" w:space="0" w:color="D3D3D3"/>
+              <w:bottom w:val="single" w:space="0" w:color="D3D3D3"/>
+              <w:start w:val="single" w:space="0" w:color="D3D3D3"/>
+              <w:end w:val="single" w:space="0" w:color="D3D3D3"/>
+            </w:tcBorders>
+          </w:tcPr>
+          <w:p>
+            <w:pPr>
+              <w:spacing w:before="0" w:after="60"/>
+              <w:keepNext/>
               <w:jc w:val="center"/>
             </w:pPr>
             <w:r>
@@ -46365,6 +46634,30 @@
             <w:pPr>
               <w:spacing w:before="0" w:after="60"/>
               <w:keepNext/>
+              <w:jc w:val="start"/>
+            </w:pPr>
+            <w:r>
+              <w:rPr>
+                <w:rFonts w:ascii="Calibri" w:hAnsi="Calibri"/>
+                <w:sz w:val="20"/>
+              </w:rPr>
+              <w:t xml:space="default"/>
+            </w:r>
+          </w:p>
+        </w:tc>
+        <w:tc>
+          <w:tcPr>
+            <w:tcBorders>
+              <w:top w:val="single" w:space="0" w:color="D3D3D3"/>
+              <w:bottom w:val="single" w:space="0" w:color="D3D3D3"/>
+              <w:start w:val="single" w:space="0" w:color="D3D3D3"/>
+              <w:end w:val="single" w:space="0" w:color="D3D3D3"/>
+            </w:tcBorders>
+          </w:tcPr>
+          <w:p>
+            <w:pPr>
+              <w:spacing w:before="0" w:after="60"/>
+              <w:keepNext/>
               <w:jc w:val="center"/>
             </w:pPr>
             <w:r>
@@ -46442,6 +46735,30 @@
             <w:pPr>
               <w:spacing w:before="0" w:after="60"/>
               <w:keepNext/>
+              <w:jc w:val="start"/>
+            </w:pPr>
+            <w:r>
+              <w:rPr>
+                <w:rFonts w:ascii="Calibri" w:hAnsi="Calibri"/>
+                <w:sz w:val="20"/>
+              </w:rPr>
+              <w:t xml:space="default"/>
+            </w:r>
+          </w:p>
+        </w:tc>
+        <w:tc>
+          <w:tcPr>
+            <w:tcBorders>
+              <w:top w:val="single" w:space="0" w:color="D3D3D3"/>
+              <w:bottom w:val="single" w:space="0" w:color="D3D3D3"/>
+              <w:start w:val="single" w:space="0" w:color="D3D3D3"/>
+              <w:end w:val="single" w:space="0" w:color="D3D3D3"/>
+            </w:tcBorders>
+          </w:tcPr>
+          <w:p>
+            <w:pPr>
+              <w:spacing w:before="0" w:after="60"/>
+              <w:keepNext/>
               <w:jc w:val="center"/>
             </w:pPr>
             <w:r>
@@ -46498,6 +46815,115 @@
                 <w:sz w:val="20"/>
               </w:rPr>
               <w:t xml:space="default">1646</w:t>
+            </w:r>
+          </w:p>
+        </w:tc>
+      </w:tr>
+      <w:tr>
+        <w:trPr>
+          <w:cantSplit/>
+        </w:trPr>
+        <w:tc>
+          <w:tcPr>
+            <w:tcBorders>
+              <w:top w:val="single" w:sz="16" w:space="0" w:color="D3D3D3"/>
+              <w:bottom w:val="single" w:sz="16" w:space="0" w:color="D3D3D3"/>
+              <w:start w:val="single" w:space="0" w:color="D3D3D3"/>
+              <w:end w:val="single" w:space="0" w:color="D3D3D3"/>
+            </w:tcBorders>
+            <w:tcMar>
+              <w:top w:w="50" w:type="dxa"/>
+            </w:tcMar>
+          </w:tcPr>
+          <w:p>
+            <w:pPr>
+              <w:spacing w:before="0" w:after="60"/>
+              <w:keepNext/>
+            </w:pPr>
+            <w:r>
+              <w:rPr>
+                <w:rFonts w:ascii="Calibri" w:hAnsi="Calibri"/>
+                <w:sz w:val="20"/>
+              </w:rPr>
+              <w:t xml:space="default">Total</w:t>
+            </w:r>
+          </w:p>
+        </w:tc>
+        <w:tc>
+          <w:tcPr>
+            <w:tcBorders>
+              <w:top w:val="single" w:sz="16" w:space="0" w:color="D3D3D3"/>
+              <w:bottom w:val="single" w:sz="16" w:space="0" w:color="D3D3D3"/>
+              <w:start w:val="single" w:space="0" w:color="D3D3D3"/>
+              <w:end w:val="single" w:space="0" w:color="D3D3D3"/>
+            </w:tcBorders>
+            <w:tcMar>
+              <w:top w:w="50" w:type="dxa"/>
+            </w:tcMar>
+          </w:tcPr>
+          <w:p>
+            <w:pPr>
+              <w:spacing w:before="0" w:after="60"/>
+              <w:keepNext/>
+            </w:pPr>
+            <w:r>
+              <w:rPr>
+                <w:rFonts w:ascii="Calibri" w:hAnsi="Calibri"/>
+                <w:sz w:val="20"/>
+              </w:rPr>
+              <w:t xml:space="default">—</w:t>
+            </w:r>
+          </w:p>
+        </w:tc>
+        <w:tc>
+          <w:tcPr>
+            <w:tcBorders>
+              <w:top w:val="single" w:sz="16" w:space="0" w:color="D3D3D3"/>
+              <w:bottom w:val="single" w:sz="16" w:space="0" w:color="D3D3D3"/>
+              <w:start w:val="single" w:space="0" w:color="D3D3D3"/>
+              <w:end w:val="single" w:space="0" w:color="D3D3D3"/>
+            </w:tcBorders>
+            <w:tcMar>
+              <w:top w:w="50" w:type="dxa"/>
+            </w:tcMar>
+          </w:tcPr>
+          <w:p>
+            <w:pPr>
+              <w:spacing w:before="0" w:after="60"/>
+              <w:keepNext/>
+            </w:pPr>
+            <w:r>
+              <w:rPr>
+                <w:rFonts w:ascii="Calibri" w:hAnsi="Calibri"/>
+                <w:sz w:val="20"/>
+              </w:rPr>
+              <w:t xml:space="default">—</w:t>
+            </w:r>
+          </w:p>
+        </w:tc>
+        <w:tc>
+          <w:tcPr>
+            <w:tcBorders>
+              <w:top w:val="single" w:sz="16" w:space="0" w:color="D3D3D3"/>
+              <w:bottom w:val="single" w:sz="16" w:space="0" w:color="D3D3D3"/>
+              <w:start w:val="single" w:space="0" w:color="D3D3D3"/>
+              <w:end w:val="single" w:space="0" w:color="D3D3D3"/>
+            </w:tcBorders>
+            <w:tcMar>
+              <w:top w:w="50" w:type="dxa"/>
+            </w:tcMar>
+          </w:tcPr>
+          <w:p>
+            <w:pPr>
+              <w:spacing w:before="0" w:after="60"/>
+              <w:keepNext/>
+            </w:pPr>
+            <w:r>
+              <w:rPr>
+                <w:rFonts w:ascii="Calibri" w:hAnsi="Calibri"/>
+                <w:sz w:val="20"/>
+              </w:rPr>
+              <w:t xml:space="default">7,711</w:t>
             </w:r>
           </w:p>
         </w:tc>
@@ -46511,8 +46937,1714 @@
         <w:t xml:space="preserve">This shows that 391 out of 7,711 households with agricultural income affected by floods (5%) that were previously non-poor would fall into poverty in 2022.</w:t>
       </w:r>
     </w:p>
-    <w:bookmarkStart w:id="52" w:name="refs"/>
-    <w:bookmarkStart w:id="48" w:name="ref-armstat_integrated_2023"/>
+    <w:bookmarkEnd w:id="48"/>
+    <w:bookmarkStart w:id="54" w:name="buildings-impacts"/>
+    <w:p>
+      <w:pPr>
+        <w:pStyle w:val="Heading3"/>
+      </w:pPr>
+      <w:r>
+        <w:t xml:space="preserve">7.2 Buildings impacts</w:t>
+      </w:r>
+    </w:p>
+    <w:p>
+      <w:pPr>
+        <w:pStyle w:val="FirstParagraph"/>
+      </w:pPr>
+      <w:r>
+        <w:t xml:space="preserve">For buildings there is the problem that the original poverty calculations did not include imputed rent as an allowance of the household so there is no variable to impact directly. What we can do is modify the poverty line individually according to the increase in imputed rent and then evaluate who falls into poverty after the shock.</w:t>
+      </w:r>
+    </w:p>
+    <w:p>
+      <w:pPr>
+        <w:pStyle w:val="BodyText"/>
+      </w:pPr>
+      <w:r>
+        <w:t xml:space="preserve">Actually, this is the same as just impacting total consumption by the loss amount and leaving the poverty line where it is.</w:t>
+      </w:r>
+    </w:p>
+    <w:p>
+      <w:pPr>
+        <w:pStyle w:val="SourceCode"/>
+      </w:pPr>
+      <w:r>
+        <w:rPr>
+          <w:rStyle w:val="NormalTok"/>
+        </w:rPr>
+        <w:t xml:space="preserve">rent_poverty_impacts </w:t>
+      </w:r>
+      <w:r>
+        <w:rPr>
+          <w:rStyle w:val="OtherTok"/>
+        </w:rPr>
+        <w:t xml:space="preserve">&lt;-</w:t>
+      </w:r>
+      <w:r>
+        <w:rPr>
+          <w:rStyle w:val="NormalTok"/>
+        </w:rPr>
+        <w:t xml:space="preserve"> ca </w:t>
+      </w:r>
+      <w:r>
+        <w:rPr>
+          <w:rStyle w:val="SpecialCharTok"/>
+        </w:rPr>
+        <w:t xml:space="preserve">|&gt;</w:t>
+      </w:r>
+      <w:r>
+        <w:rPr>
+          <w:rStyle w:val="NormalTok"/>
+        </w:rPr>
+        <w:t xml:space="preserve"> </w:t>
+      </w:r>
+      <w:r>
+        <w:br/>
+      </w:r>
+      <w:r>
+        <w:rPr>
+          <w:rStyle w:val="NormalTok"/>
+        </w:rPr>
+        <w:t xml:space="preserve">  </w:t>
+      </w:r>
+      <w:r>
+        <w:rPr>
+          <w:rStyle w:val="FunctionTok"/>
+        </w:rPr>
+        <w:t xml:space="preserve">left_join</w:t>
+      </w:r>
+      <w:r>
+        <w:rPr>
+          <w:rStyle w:val="NormalTok"/>
+        </w:rPr>
+        <w:t xml:space="preserve">(rent_by_weights, </w:t>
+      </w:r>
+      <w:r>
+        <w:rPr>
+          <w:rStyle w:val="FunctionTok"/>
+        </w:rPr>
+        <w:t xml:space="preserve">join_by</w:t>
+      </w:r>
+      <w:r>
+        <w:rPr>
+          <w:rStyle w:val="NormalTok"/>
+        </w:rPr>
+        <w:t xml:space="preserve">(hhid </w:t>
+      </w:r>
+      <w:r>
+        <w:rPr>
+          <w:rStyle w:val="SpecialCharTok"/>
+        </w:rPr>
+        <w:t xml:space="preserve">==</w:t>
+      </w:r>
+      <w:r>
+        <w:rPr>
+          <w:rStyle w:val="NormalTok"/>
+        </w:rPr>
+        <w:t xml:space="preserve"> household_id)) </w:t>
+      </w:r>
+      <w:r>
+        <w:rPr>
+          <w:rStyle w:val="SpecialCharTok"/>
+        </w:rPr>
+        <w:t xml:space="preserve">|&gt;</w:t>
+      </w:r>
+      <w:r>
+        <w:br/>
+      </w:r>
+      <w:r>
+        <w:rPr>
+          <w:rStyle w:val="NormalTok"/>
+        </w:rPr>
+        <w:t xml:space="preserve">  </w:t>
+      </w:r>
+      <w:r>
+        <w:rPr>
+          <w:rStyle w:val="CommentTok"/>
+        </w:rPr>
+        <w:t xml:space="preserve">#filter(!is.na(imputed_rent)) |&gt; </w:t>
+      </w:r>
+      <w:r>
+        <w:br/>
+      </w:r>
+      <w:r>
+        <w:rPr>
+          <w:rStyle w:val="NormalTok"/>
+        </w:rPr>
+        <w:t xml:space="preserve">  </w:t>
+      </w:r>
+      <w:r>
+        <w:rPr>
+          <w:rStyle w:val="FunctionTok"/>
+        </w:rPr>
+        <w:t xml:space="preserve">mutate</w:t>
+      </w:r>
+      <w:r>
+        <w:rPr>
+          <w:rStyle w:val="NormalTok"/>
+        </w:rPr>
+        <w:t xml:space="preserve">(</w:t>
+      </w:r>
+      <w:r>
+        <w:rPr>
+          <w:rStyle w:val="AttributeTok"/>
+        </w:rPr>
+        <w:t xml:space="preserve">new_totc =</w:t>
+      </w:r>
+      <w:r>
+        <w:rPr>
+          <w:rStyle w:val="NormalTok"/>
+        </w:rPr>
+        <w:t xml:space="preserve"> totc </w:t>
+      </w:r>
+      <w:r>
+        <w:rPr>
+          <w:rStyle w:val="SpecialCharTok"/>
+        </w:rPr>
+        <w:t xml:space="preserve">-</w:t>
+      </w:r>
+      <w:r>
+        <w:rPr>
+          <w:rStyle w:val="NormalTok"/>
+        </w:rPr>
+        <w:t xml:space="preserve"> (imputed_rent </w:t>
+      </w:r>
+      <w:r>
+        <w:rPr>
+          <w:rStyle w:val="SpecialCharTok"/>
+        </w:rPr>
+        <w:t xml:space="preserve">-</w:t>
+      </w:r>
+      <w:r>
+        <w:br/>
+      </w:r>
+      <w:r>
+        <w:rPr>
+          <w:rStyle w:val="NormalTok"/>
+        </w:rPr>
+        <w:t xml:space="preserve">           adjusted_rent_by_weight) ) </w:t>
+      </w:r>
+      <w:r>
+        <w:rPr>
+          <w:rStyle w:val="SpecialCharTok"/>
+        </w:rPr>
+        <w:t xml:space="preserve">|&gt;</w:t>
+      </w:r>
+      <w:r>
+        <w:br/>
+      </w:r>
+      <w:r>
+        <w:rPr>
+          <w:rStyle w:val="NormalTok"/>
+        </w:rPr>
+        <w:t xml:space="preserve">  </w:t>
+      </w:r>
+      <w:r>
+        <w:rPr>
+          <w:rStyle w:val="CommentTok"/>
+        </w:rPr>
+        <w:t xml:space="preserve"># Equivalized consumption per person per month adjusted by</w:t>
+      </w:r>
+      <w:r>
+        <w:br/>
+      </w:r>
+      <w:r>
+        <w:rPr>
+          <w:rStyle w:val="NormalTok"/>
+        </w:rPr>
+        <w:t xml:space="preserve">  </w:t>
+      </w:r>
+      <w:r>
+        <w:rPr>
+          <w:rStyle w:val="CommentTok"/>
+        </w:rPr>
+        <w:t xml:space="preserve"># prices and absentiism:</w:t>
+      </w:r>
+      <w:r>
+        <w:br/>
+      </w:r>
+      <w:r>
+        <w:rPr>
+          <w:rStyle w:val="NormalTok"/>
+        </w:rPr>
+        <w:t xml:space="preserve">  </w:t>
+      </w:r>
+      <w:r>
+        <w:rPr>
+          <w:rStyle w:val="CommentTok"/>
+        </w:rPr>
+        <w:t xml:space="preserve"># Total hh consumption / adult equivalent (adj. absent) / price index</w:t>
+      </w:r>
+      <w:r>
+        <w:br/>
+      </w:r>
+      <w:r>
+        <w:rPr>
+          <w:rStyle w:val="NormalTok"/>
+        </w:rPr>
+        <w:t xml:space="preserve">  </w:t>
+      </w:r>
+      <w:r>
+        <w:rPr>
+          <w:rStyle w:val="FunctionTok"/>
+        </w:rPr>
+        <w:t xml:space="preserve">mutate</w:t>
+      </w:r>
+      <w:r>
+        <w:rPr>
+          <w:rStyle w:val="NormalTok"/>
+        </w:rPr>
+        <w:t xml:space="preserve">(</w:t>
+      </w:r>
+      <w:r>
+        <w:rPr>
+          <w:rStyle w:val="AttributeTok"/>
+        </w:rPr>
+        <w:t xml:space="preserve">new_aec_r =</w:t>
+      </w:r>
+      <w:r>
+        <w:rPr>
+          <w:rStyle w:val="NormalTok"/>
+        </w:rPr>
+        <w:t xml:space="preserve"> new_totc </w:t>
+      </w:r>
+      <w:r>
+        <w:rPr>
+          <w:rStyle w:val="SpecialCharTok"/>
+        </w:rPr>
+        <w:t xml:space="preserve">/</w:t>
+      </w:r>
+      <w:r>
+        <w:rPr>
+          <w:rStyle w:val="NormalTok"/>
+        </w:rPr>
+        <w:t xml:space="preserve"> ae_r </w:t>
+      </w:r>
+      <w:r>
+        <w:rPr>
+          <w:rStyle w:val="SpecialCharTok"/>
+        </w:rPr>
+        <w:t xml:space="preserve">/</w:t>
+      </w:r>
+      <w:r>
+        <w:rPr>
+          <w:rStyle w:val="NormalTok"/>
+        </w:rPr>
+        <w:t xml:space="preserve"> PI) </w:t>
+      </w:r>
+      <w:r>
+        <w:rPr>
+          <w:rStyle w:val="SpecialCharTok"/>
+        </w:rPr>
+        <w:t xml:space="preserve">|&gt;</w:t>
+      </w:r>
+      <w:r>
+        <w:rPr>
+          <w:rStyle w:val="NormalTok"/>
+        </w:rPr>
+        <w:t xml:space="preserve"> </w:t>
+      </w:r>
+      <w:r>
+        <w:br/>
+      </w:r>
+      <w:r>
+        <w:rPr>
+          <w:rStyle w:val="NormalTok"/>
+        </w:rPr>
+        <w:t xml:space="preserve">  </w:t>
+      </w:r>
+      <w:r>
+        <w:rPr>
+          <w:rStyle w:val="CommentTok"/>
+        </w:rPr>
+        <w:t xml:space="preserve"># Recalculate the poverty headcount</w:t>
+      </w:r>
+      <w:r>
+        <w:br/>
+      </w:r>
+      <w:r>
+        <w:rPr>
+          <w:rStyle w:val="NormalTok"/>
+        </w:rPr>
+        <w:t xml:space="preserve">  </w:t>
+      </w:r>
+      <w:r>
+        <w:rPr>
+          <w:rStyle w:val="FunctionTok"/>
+        </w:rPr>
+        <w:t xml:space="preserve">mutate</w:t>
+      </w:r>
+      <w:r>
+        <w:rPr>
+          <w:rStyle w:val="NormalTok"/>
+        </w:rPr>
+        <w:t xml:space="preserve">(</w:t>
+      </w:r>
+      <w:r>
+        <w:rPr>
+          <w:rStyle w:val="AttributeTok"/>
+        </w:rPr>
+        <w:t xml:space="preserve">new_buildings_poorAvpovln2022 =</w:t>
+      </w:r>
+      <w:r>
+        <w:rPr>
+          <w:rStyle w:val="NormalTok"/>
+        </w:rPr>
+        <w:t xml:space="preserve"> </w:t>
+      </w:r>
+      <w:r>
+        <w:br/>
+      </w:r>
+      <w:r>
+        <w:rPr>
+          <w:rStyle w:val="NormalTok"/>
+        </w:rPr>
+        <w:t xml:space="preserve">           </w:t>
+      </w:r>
+      <w:r>
+        <w:rPr>
+          <w:rStyle w:val="FunctionTok"/>
+        </w:rPr>
+        <w:t xml:space="preserve">if_else</w:t>
+      </w:r>
+      <w:r>
+        <w:rPr>
+          <w:rStyle w:val="NormalTok"/>
+        </w:rPr>
+        <w:t xml:space="preserve">(new_aec_r </w:t>
+      </w:r>
+      <w:r>
+        <w:rPr>
+          <w:rStyle w:val="SpecialCharTok"/>
+        </w:rPr>
+        <w:t xml:space="preserve">&lt;</w:t>
+      </w:r>
+      <w:r>
+        <w:rPr>
+          <w:rStyle w:val="NormalTok"/>
+        </w:rPr>
+        <w:t xml:space="preserve"> </w:t>
+      </w:r>
+      <w:r>
+        <w:rPr>
+          <w:rStyle w:val="DecValTok"/>
+        </w:rPr>
+        <w:t xml:space="preserve">52883</w:t>
+      </w:r>
+      <w:r>
+        <w:rPr>
+          <w:rStyle w:val="NormalTok"/>
+        </w:rPr>
+        <w:t xml:space="preserve">, </w:t>
+      </w:r>
+      <w:r>
+        <w:rPr>
+          <w:rStyle w:val="DecValTok"/>
+        </w:rPr>
+        <w:t xml:space="preserve">1</w:t>
+      </w:r>
+      <w:r>
+        <w:rPr>
+          <w:rStyle w:val="NormalTok"/>
+        </w:rPr>
+        <w:t xml:space="preserve">, </w:t>
+      </w:r>
+      <w:r>
+        <w:rPr>
+          <w:rStyle w:val="DecValTok"/>
+        </w:rPr>
+        <w:t xml:space="preserve">0</w:t>
+      </w:r>
+      <w:r>
+        <w:rPr>
+          <w:rStyle w:val="NormalTok"/>
+        </w:rPr>
+        <w:t xml:space="preserve">)) </w:t>
+      </w:r>
+      <w:r>
+        <w:rPr>
+          <w:rStyle w:val="SpecialCharTok"/>
+        </w:rPr>
+        <w:t xml:space="preserve">|&gt;</w:t>
+      </w:r>
+      <w:r>
+        <w:rPr>
+          <w:rStyle w:val="NormalTok"/>
+        </w:rPr>
+        <w:t xml:space="preserve">  </w:t>
+      </w:r>
+      <w:r>
+        <w:rPr>
+          <w:rStyle w:val="CommentTok"/>
+        </w:rPr>
+        <w:t xml:space="preserve"># Official poverty line</w:t>
+      </w:r>
+      <w:r>
+        <w:br/>
+      </w:r>
+      <w:r>
+        <w:rPr>
+          <w:rStyle w:val="NormalTok"/>
+        </w:rPr>
+        <w:t xml:space="preserve">  </w:t>
+      </w:r>
+      <w:r>
+        <w:rPr>
+          <w:rStyle w:val="FunctionTok"/>
+        </w:rPr>
+        <w:t xml:space="preserve">ungroup</w:t>
+      </w:r>
+      <w:r>
+        <w:rPr>
+          <w:rStyle w:val="NormalTok"/>
+        </w:rPr>
+        <w:t xml:space="preserve">()</w:t>
+      </w:r>
+    </w:p>
+    <w:p>
+      <w:pPr>
+        <w:pStyle w:val="FirstParagraph"/>
+      </w:pPr>
+      <w:r>
+        <w:t xml:space="preserve">And now we can check impacts on poverty.</w:t>
+      </w:r>
+    </w:p>
+    <w:p>
+      <w:pPr>
+        <w:pStyle w:val="SourceCode"/>
+      </w:pPr>
+      <w:r>
+        <w:rPr>
+          <w:rStyle w:val="NormalTok"/>
+        </w:rPr>
+        <w:t xml:space="preserve">rent_poverty_impacts </w:t>
+      </w:r>
+      <w:r>
+        <w:rPr>
+          <w:rStyle w:val="SpecialCharTok"/>
+        </w:rPr>
+        <w:t xml:space="preserve">|&gt;</w:t>
+      </w:r>
+      <w:r>
+        <w:br/>
+      </w:r>
+      <w:r>
+        <w:rPr>
+          <w:rStyle w:val="NormalTok"/>
+        </w:rPr>
+        <w:t xml:space="preserve">  </w:t>
+      </w:r>
+      <w:r>
+        <w:rPr>
+          <w:rStyle w:val="FunctionTok"/>
+        </w:rPr>
+        <w:t xml:space="preserve">filter</w:t>
+      </w:r>
+      <w:r>
+        <w:rPr>
+          <w:rStyle w:val="NormalTok"/>
+        </w:rPr>
+        <w:t xml:space="preserve">(</w:t>
+      </w:r>
+      <w:r>
+        <w:rPr>
+          <w:rStyle w:val="SpecialCharTok"/>
+        </w:rPr>
+        <w:t xml:space="preserve">!</w:t>
+      </w:r>
+      <w:r>
+        <w:rPr>
+          <w:rStyle w:val="FunctionTok"/>
+        </w:rPr>
+        <w:t xml:space="preserve">is.na</w:t>
+      </w:r>
+      <w:r>
+        <w:rPr>
+          <w:rStyle w:val="NormalTok"/>
+        </w:rPr>
+        <w:t xml:space="preserve">(imputed_rent)) </w:t>
+      </w:r>
+      <w:r>
+        <w:rPr>
+          <w:rStyle w:val="SpecialCharTok"/>
+        </w:rPr>
+        <w:t xml:space="preserve">|&gt;</w:t>
+      </w:r>
+      <w:r>
+        <w:rPr>
+          <w:rStyle w:val="NormalTok"/>
+        </w:rPr>
+        <w:t xml:space="preserve"> </w:t>
+      </w:r>
+      <w:r>
+        <w:br/>
+      </w:r>
+      <w:r>
+        <w:rPr>
+          <w:rStyle w:val="NormalTok"/>
+        </w:rPr>
+        <w:t xml:space="preserve">  </w:t>
+      </w:r>
+      <w:r>
+        <w:rPr>
+          <w:rStyle w:val="FunctionTok"/>
+        </w:rPr>
+        <w:t xml:space="preserve">rename</w:t>
+      </w:r>
+      <w:r>
+        <w:rPr>
+          <w:rStyle w:val="NormalTok"/>
+        </w:rPr>
+        <w:t xml:space="preserve">(</w:t>
+      </w:r>
+      <w:r>
+        <w:rPr>
+          <w:rStyle w:val="AttributeTok"/>
+        </w:rPr>
+        <w:t xml:space="preserve">old_poor =</w:t>
+      </w:r>
+      <w:r>
+        <w:rPr>
+          <w:rStyle w:val="NormalTok"/>
+        </w:rPr>
+        <w:t xml:space="preserve"> poor_Avpovln2022,</w:t>
+      </w:r>
+      <w:r>
+        <w:br/>
+      </w:r>
+      <w:r>
+        <w:rPr>
+          <w:rStyle w:val="NormalTok"/>
+        </w:rPr>
+        <w:t xml:space="preserve">         </w:t>
+      </w:r>
+      <w:r>
+        <w:rPr>
+          <w:rStyle w:val="AttributeTok"/>
+        </w:rPr>
+        <w:t xml:space="preserve">new_poor =</w:t>
+      </w:r>
+      <w:r>
+        <w:rPr>
+          <w:rStyle w:val="NormalTok"/>
+        </w:rPr>
+        <w:t xml:space="preserve"> new_buildings_poorAvpovln2022) </w:t>
+      </w:r>
+      <w:r>
+        <w:rPr>
+          <w:rStyle w:val="SpecialCharTok"/>
+        </w:rPr>
+        <w:t xml:space="preserve">|&gt;</w:t>
+      </w:r>
+      <w:r>
+        <w:rPr>
+          <w:rStyle w:val="NormalTok"/>
+        </w:rPr>
+        <w:t xml:space="preserve"> </w:t>
+      </w:r>
+      <w:r>
+        <w:br/>
+      </w:r>
+      <w:r>
+        <w:rPr>
+          <w:rStyle w:val="NormalTok"/>
+        </w:rPr>
+        <w:t xml:space="preserve">  </w:t>
+      </w:r>
+      <w:r>
+        <w:rPr>
+          <w:rStyle w:val="FunctionTok"/>
+        </w:rPr>
+        <w:t xml:space="preserve">group_by</w:t>
+      </w:r>
+      <w:r>
+        <w:rPr>
+          <w:rStyle w:val="NormalTok"/>
+        </w:rPr>
+        <w:t xml:space="preserve">(old_poor, new_poor) </w:t>
+      </w:r>
+      <w:r>
+        <w:rPr>
+          <w:rStyle w:val="SpecialCharTok"/>
+        </w:rPr>
+        <w:t xml:space="preserve">|&gt;</w:t>
+      </w:r>
+      <w:r>
+        <w:br/>
+      </w:r>
+      <w:r>
+        <w:rPr>
+          <w:rStyle w:val="NormalTok"/>
+        </w:rPr>
+        <w:t xml:space="preserve">  </w:t>
+      </w:r>
+      <w:r>
+        <w:rPr>
+          <w:rStyle w:val="FunctionTok"/>
+        </w:rPr>
+        <w:t xml:space="preserve">summarize</w:t>
+      </w:r>
+      <w:r>
+        <w:rPr>
+          <w:rStyle w:val="NormalTok"/>
+        </w:rPr>
+        <w:t xml:space="preserve">(</w:t>
+      </w:r>
+      <w:r>
+        <w:rPr>
+          <w:rStyle w:val="AttributeTok"/>
+        </w:rPr>
+        <w:t xml:space="preserve">no_poor =</w:t>
+      </w:r>
+      <w:r>
+        <w:rPr>
+          <w:rStyle w:val="NormalTok"/>
+        </w:rPr>
+        <w:t xml:space="preserve"> </w:t>
+      </w:r>
+      <w:r>
+        <w:rPr>
+          <w:rStyle w:val="FunctionTok"/>
+        </w:rPr>
+        <w:t xml:space="preserve">round</w:t>
+      </w:r>
+      <w:r>
+        <w:rPr>
+          <w:rStyle w:val="NormalTok"/>
+        </w:rPr>
+        <w:t xml:space="preserve">(</w:t>
+      </w:r>
+      <w:r>
+        <w:rPr>
+          <w:rStyle w:val="FunctionTok"/>
+        </w:rPr>
+        <w:t xml:space="preserve">sum</w:t>
+      </w:r>
+      <w:r>
+        <w:rPr>
+          <w:rStyle w:val="NormalTok"/>
+        </w:rPr>
+        <w:t xml:space="preserve">(weight_exposed, </w:t>
+      </w:r>
+      <w:r>
+        <w:rPr>
+          <w:rStyle w:val="AttributeTok"/>
+        </w:rPr>
+        <w:t xml:space="preserve">na.rm =</w:t>
+      </w:r>
+      <w:r>
+        <w:rPr>
+          <w:rStyle w:val="NormalTok"/>
+        </w:rPr>
+        <w:t xml:space="preserve"> </w:t>
+      </w:r>
+      <w:r>
+        <w:rPr>
+          <w:rStyle w:val="ConstantTok"/>
+        </w:rPr>
+        <w:t xml:space="preserve">TRUE</w:t>
+      </w:r>
+      <w:r>
+        <w:rPr>
+          <w:rStyle w:val="NormalTok"/>
+        </w:rPr>
+        <w:t xml:space="preserve">))) </w:t>
+      </w:r>
+      <w:r>
+        <w:rPr>
+          <w:rStyle w:val="SpecialCharTok"/>
+        </w:rPr>
+        <w:t xml:space="preserve">|&gt;</w:t>
+      </w:r>
+      <w:r>
+        <w:rPr>
+          <w:rStyle w:val="NormalTok"/>
+        </w:rPr>
+        <w:t xml:space="preserve"> </w:t>
+      </w:r>
+      <w:r>
+        <w:br/>
+      </w:r>
+      <w:r>
+        <w:rPr>
+          <w:rStyle w:val="NormalTok"/>
+        </w:rPr>
+        <w:t xml:space="preserve">  </w:t>
+      </w:r>
+      <w:r>
+        <w:rPr>
+          <w:rStyle w:val="FunctionTok"/>
+        </w:rPr>
+        <w:t xml:space="preserve">ungroup</w:t>
+      </w:r>
+      <w:r>
+        <w:rPr>
+          <w:rStyle w:val="NormalTok"/>
+        </w:rPr>
+        <w:t xml:space="preserve">() </w:t>
+      </w:r>
+      <w:r>
+        <w:rPr>
+          <w:rStyle w:val="SpecialCharTok"/>
+        </w:rPr>
+        <w:t xml:space="preserve">|&gt;</w:t>
+      </w:r>
+      <w:r>
+        <w:rPr>
+          <w:rStyle w:val="NormalTok"/>
+        </w:rPr>
+        <w:t xml:space="preserve"> </w:t>
+      </w:r>
+      <w:r>
+        <w:br/>
+      </w:r>
+      <w:r>
+        <w:rPr>
+          <w:rStyle w:val="NormalTok"/>
+        </w:rPr>
+        <w:t xml:space="preserve">  </w:t>
+      </w:r>
+      <w:r>
+        <w:rPr>
+          <w:rStyle w:val="FunctionTok"/>
+        </w:rPr>
+        <w:t xml:space="preserve">gt</w:t>
+      </w:r>
+      <w:r>
+        <w:rPr>
+          <w:rStyle w:val="NormalTok"/>
+        </w:rPr>
+        <w:t xml:space="preserve">() </w:t>
+      </w:r>
+      <w:r>
+        <w:rPr>
+          <w:rStyle w:val="SpecialCharTok"/>
+        </w:rPr>
+        <w:t xml:space="preserve">|&gt;</w:t>
+      </w:r>
+      <w:r>
+        <w:rPr>
+          <w:rStyle w:val="NormalTok"/>
+        </w:rPr>
+        <w:t xml:space="preserve"> </w:t>
+      </w:r>
+      <w:r>
+        <w:br/>
+      </w:r>
+      <w:r>
+        <w:rPr>
+          <w:rStyle w:val="NormalTok"/>
+        </w:rPr>
+        <w:t xml:space="preserve">  </w:t>
+      </w:r>
+      <w:r>
+        <w:rPr>
+          <w:rStyle w:val="FunctionTok"/>
+        </w:rPr>
+        <w:t xml:space="preserve">cols_label</w:t>
+      </w:r>
+      <w:r>
+        <w:rPr>
+          <w:rStyle w:val="NormalTok"/>
+        </w:rPr>
+        <w:t xml:space="preserve">(</w:t>
+      </w:r>
+      <w:r>
+        <w:br/>
+      </w:r>
+      <w:r>
+        <w:rPr>
+          <w:rStyle w:val="NormalTok"/>
+        </w:rPr>
+        <w:t xml:space="preserve">    </w:t>
+      </w:r>
+      <w:r>
+        <w:rPr>
+          <w:rStyle w:val="AttributeTok"/>
+        </w:rPr>
+        <w:t xml:space="preserve">old_poor =</w:t>
+      </w:r>
+      <w:r>
+        <w:rPr>
+          <w:rStyle w:val="NormalTok"/>
+        </w:rPr>
+        <w:t xml:space="preserve"> </w:t>
+      </w:r>
+      <w:r>
+        <w:rPr>
+          <w:rStyle w:val="StringTok"/>
+        </w:rPr>
+        <w:t xml:space="preserve">"Previous Poor = 1"</w:t>
+      </w:r>
+      <w:r>
+        <w:rPr>
+          <w:rStyle w:val="NormalTok"/>
+        </w:rPr>
+        <w:t xml:space="preserve">,</w:t>
+      </w:r>
+      <w:r>
+        <w:br/>
+      </w:r>
+      <w:r>
+        <w:rPr>
+          <w:rStyle w:val="NormalTok"/>
+        </w:rPr>
+        <w:t xml:space="preserve">    </w:t>
+      </w:r>
+      <w:r>
+        <w:rPr>
+          <w:rStyle w:val="AttributeTok"/>
+        </w:rPr>
+        <w:t xml:space="preserve">new_poor =</w:t>
+      </w:r>
+      <w:r>
+        <w:rPr>
+          <w:rStyle w:val="NormalTok"/>
+        </w:rPr>
+        <w:t xml:space="preserve"> </w:t>
+      </w:r>
+      <w:r>
+        <w:rPr>
+          <w:rStyle w:val="StringTok"/>
+        </w:rPr>
+        <w:t xml:space="preserve">"Poor after shock = 1"</w:t>
+      </w:r>
+      <w:r>
+        <w:rPr>
+          <w:rStyle w:val="NormalTok"/>
+        </w:rPr>
+        <w:t xml:space="preserve">,</w:t>
+      </w:r>
+      <w:r>
+        <w:br/>
+      </w:r>
+      <w:r>
+        <w:rPr>
+          <w:rStyle w:val="NormalTok"/>
+        </w:rPr>
+        <w:t xml:space="preserve">    </w:t>
+      </w:r>
+      <w:r>
+        <w:rPr>
+          <w:rStyle w:val="AttributeTok"/>
+        </w:rPr>
+        <w:t xml:space="preserve">no_poor =</w:t>
+      </w:r>
+      <w:r>
+        <w:rPr>
+          <w:rStyle w:val="NormalTok"/>
+        </w:rPr>
+        <w:t xml:space="preserve"> </w:t>
+      </w:r>
+      <w:r>
+        <w:rPr>
+          <w:rStyle w:val="StringTok"/>
+        </w:rPr>
+        <w:t xml:space="preserve">"Number of households"</w:t>
+      </w:r>
+      <w:r>
+        <w:br/>
+      </w:r>
+      <w:r>
+        <w:rPr>
+          <w:rStyle w:val="NormalTok"/>
+        </w:rPr>
+        <w:t xml:space="preserve">  ) </w:t>
+      </w:r>
+      <w:r>
+        <w:rPr>
+          <w:rStyle w:val="SpecialCharTok"/>
+        </w:rPr>
+        <w:t xml:space="preserve">|&gt;</w:t>
+      </w:r>
+      <w:r>
+        <w:rPr>
+          <w:rStyle w:val="NormalTok"/>
+        </w:rPr>
+        <w:t xml:space="preserve"> </w:t>
+      </w:r>
+      <w:r>
+        <w:br/>
+      </w:r>
+      <w:r>
+        <w:rPr>
+          <w:rStyle w:val="NormalTok"/>
+        </w:rPr>
+        <w:t xml:space="preserve">  </w:t>
+      </w:r>
+      <w:r>
+        <w:rPr>
+          <w:rStyle w:val="FunctionTok"/>
+        </w:rPr>
+        <w:t xml:space="preserve">grand_summary_rows</w:t>
+      </w:r>
+      <w:r>
+        <w:rPr>
+          <w:rStyle w:val="NormalTok"/>
+        </w:rPr>
+        <w:t xml:space="preserve">(</w:t>
+      </w:r>
+      <w:r>
+        <w:br/>
+      </w:r>
+      <w:r>
+        <w:rPr>
+          <w:rStyle w:val="NormalTok"/>
+        </w:rPr>
+        <w:t xml:space="preserve">    </w:t>
+      </w:r>
+      <w:r>
+        <w:rPr>
+          <w:rStyle w:val="AttributeTok"/>
+        </w:rPr>
+        <w:t xml:space="preserve">columns =</w:t>
+      </w:r>
+      <w:r>
+        <w:rPr>
+          <w:rStyle w:val="NormalTok"/>
+        </w:rPr>
+        <w:t xml:space="preserve"> </w:t>
+      </w:r>
+      <w:r>
+        <w:rPr>
+          <w:rStyle w:val="FunctionTok"/>
+        </w:rPr>
+        <w:t xml:space="preserve">c</w:t>
+      </w:r>
+      <w:r>
+        <w:rPr>
+          <w:rStyle w:val="NormalTok"/>
+        </w:rPr>
+        <w:t xml:space="preserve">(no_poor),</w:t>
+      </w:r>
+      <w:r>
+        <w:br/>
+      </w:r>
+      <w:r>
+        <w:rPr>
+          <w:rStyle w:val="NormalTok"/>
+        </w:rPr>
+        <w:t xml:space="preserve">    </w:t>
+      </w:r>
+      <w:r>
+        <w:rPr>
+          <w:rStyle w:val="AttributeTok"/>
+        </w:rPr>
+        <w:t xml:space="preserve">fns=</w:t>
+      </w:r>
+      <w:r>
+        <w:rPr>
+          <w:rStyle w:val="NormalTok"/>
+        </w:rPr>
+        <w:t xml:space="preserve"> </w:t>
+      </w:r>
+      <w:r>
+        <w:rPr>
+          <w:rStyle w:val="FunctionTok"/>
+        </w:rPr>
+        <w:t xml:space="preserve">list</w:t>
+      </w:r>
+      <w:r>
+        <w:rPr>
+          <w:rStyle w:val="NormalTok"/>
+        </w:rPr>
+        <w:t xml:space="preserve">(</w:t>
+      </w:r>
+      <w:r>
+        <w:br/>
+      </w:r>
+      <w:r>
+        <w:rPr>
+          <w:rStyle w:val="NormalTok"/>
+        </w:rPr>
+        <w:t xml:space="preserve">      </w:t>
+      </w:r>
+      <w:r>
+        <w:rPr>
+          <w:rStyle w:val="AttributeTok"/>
+        </w:rPr>
+        <w:t xml:space="preserve">Total =</w:t>
+      </w:r>
+      <w:r>
+        <w:rPr>
+          <w:rStyle w:val="NormalTok"/>
+        </w:rPr>
+        <w:t xml:space="preserve"> </w:t>
+      </w:r>
+      <w:r>
+        <w:rPr>
+          <w:rStyle w:val="SpecialCharTok"/>
+        </w:rPr>
+        <w:t xml:space="preserve">~</w:t>
+      </w:r>
+      <w:r>
+        <w:rPr>
+          <w:rStyle w:val="FunctionTok"/>
+        </w:rPr>
+        <w:t xml:space="preserve">sum</w:t>
+      </w:r>
+      <w:r>
+        <w:rPr>
+          <w:rStyle w:val="NormalTok"/>
+        </w:rPr>
+        <w:t xml:space="preserve">(., </w:t>
+      </w:r>
+      <w:r>
+        <w:rPr>
+          <w:rStyle w:val="AttributeTok"/>
+        </w:rPr>
+        <w:t xml:space="preserve">na.rm =</w:t>
+      </w:r>
+      <w:r>
+        <w:rPr>
+          <w:rStyle w:val="NormalTok"/>
+        </w:rPr>
+        <w:t xml:space="preserve"> </w:t>
+      </w:r>
+      <w:r>
+        <w:rPr>
+          <w:rStyle w:val="ConstantTok"/>
+        </w:rPr>
+        <w:t xml:space="preserve">TRUE</w:t>
+      </w:r>
+      <w:r>
+        <w:rPr>
+          <w:rStyle w:val="NormalTok"/>
+        </w:rPr>
+        <w:t xml:space="preserve">)</w:t>
+      </w:r>
+      <w:r>
+        <w:br/>
+      </w:r>
+      <w:r>
+        <w:rPr>
+          <w:rStyle w:val="NormalTok"/>
+        </w:rPr>
+        <w:t xml:space="preserve">      ),</w:t>
+      </w:r>
+      <w:r>
+        <w:br/>
+      </w:r>
+      <w:r>
+        <w:rPr>
+          <w:rStyle w:val="NormalTok"/>
+        </w:rPr>
+        <w:t xml:space="preserve">    </w:t>
+      </w:r>
+      <w:r>
+        <w:rPr>
+          <w:rStyle w:val="AttributeTok"/>
+        </w:rPr>
+        <w:t xml:space="preserve">fmt =</w:t>
+      </w:r>
+      <w:r>
+        <w:rPr>
+          <w:rStyle w:val="NormalTok"/>
+        </w:rPr>
+        <w:t xml:space="preserve"> </w:t>
+      </w:r>
+      <w:r>
+        <w:rPr>
+          <w:rStyle w:val="FunctionTok"/>
+        </w:rPr>
+        <w:t xml:space="preserve">list</w:t>
+      </w:r>
+      <w:r>
+        <w:rPr>
+          <w:rStyle w:val="NormalTok"/>
+        </w:rPr>
+        <w:t xml:space="preserve">(</w:t>
+      </w:r>
+      <w:r>
+        <w:rPr>
+          <w:rStyle w:val="SpecialCharTok"/>
+        </w:rPr>
+        <w:t xml:space="preserve">~</w:t>
+      </w:r>
+      <w:r>
+        <w:rPr>
+          <w:rStyle w:val="NormalTok"/>
+        </w:rPr>
+        <w:t xml:space="preserve"> </w:t>
+      </w:r>
+      <w:r>
+        <w:rPr>
+          <w:rStyle w:val="FunctionTok"/>
+        </w:rPr>
+        <w:t xml:space="preserve">fmt_number</w:t>
+      </w:r>
+      <w:r>
+        <w:rPr>
+          <w:rStyle w:val="NormalTok"/>
+        </w:rPr>
+        <w:t xml:space="preserve">(., </w:t>
+      </w:r>
+      <w:r>
+        <w:rPr>
+          <w:rStyle w:val="AttributeTok"/>
+        </w:rPr>
+        <w:t xml:space="preserve">decimals =</w:t>
+      </w:r>
+      <w:r>
+        <w:rPr>
+          <w:rStyle w:val="NormalTok"/>
+        </w:rPr>
+        <w:t xml:space="preserve"> </w:t>
+      </w:r>
+      <w:r>
+        <w:rPr>
+          <w:rStyle w:val="DecValTok"/>
+        </w:rPr>
+        <w:t xml:space="preserve">0</w:t>
+      </w:r>
+      <w:r>
+        <w:rPr>
+          <w:rStyle w:val="NormalTok"/>
+        </w:rPr>
+        <w:t xml:space="preserve">))</w:t>
+      </w:r>
+      <w:r>
+        <w:br/>
+      </w:r>
+      <w:r>
+        <w:rPr>
+          <w:rStyle w:val="NormalTok"/>
+        </w:rPr>
+        <w:t xml:space="preserve">  ) </w:t>
+      </w:r>
+    </w:p>
+    <w:tbl xmlns:w="http://schemas.openxmlformats.org/wordprocessingml/2006/main" xmlns:wp="http://schemas.openxmlformats.org/drawingml/2006/wordprocessingDrawing" xmlns:r="http://schemas.openxmlformats.org/officeDocument/2006/relationships" xmlns:w14="http://schemas.microsoft.com/office/word/2010/wordml">
+      <w:tblPr>
+        <w:tblCellMar>
+          <w:top w:w="0" w:type="dxa"/>
+          <w:bottom w:w="0" w:type="dxa"/>
+          <w:start w:w="60" w:type="dxa"/>
+          <w:end w:w="60" w:type="dxa"/>
+        </w:tblCellMar>
+        <w:tblW w:type="auto" w:w="0"/>
+        <w:tblLook w:firstRow="0" w:lastRow="0" w:firstColumn="0" w:lastColumn="0" w:noHBand="0" w:noVBand="0"/>
+        <w:jc w:val="center"/>
+      </w:tblPr>
+      <w:tr>
+        <w:trPr>
+          <w:cantSplit/>
+          <w:tblHeader/>
+        </w:trPr>
+        <w:tc>
+          <w:tcPr>
+            <w:tcBorders>
+              <w:top w:val="single" w:sz="16" w:space="0" w:color="D3D3D3"/>
+              <w:bottom w:val="single" w:sz="16" w:space="0" w:color="D3D3D3"/>
+              <w:start w:val="single" w:space="0" w:color="D3D3D3"/>
+              <w:end w:val="single" w:space="0" w:color="D3D3D3"/>
+            </w:tcBorders>
+          </w:tcPr>
+          <w:p>
+            <w:pPr>
+              <w:spacing w:before="0" w:after="60"/>
+              <w:keepNext/>
+              <w:jc w:val="start"/>
+            </w:pPr>
+            <w:r>
+              <w:rPr>
+                <w:rFonts w:ascii="Calibri" w:hAnsi="Calibri"/>
+                <w:sz w:val="20"/>
+              </w:rPr>
+              <w:t xml:space="default"/>
+            </w:r>
+          </w:p>
+        </w:tc>
+        <w:tc>
+          <w:tcPr>
+            <w:tcBorders>
+              <w:top w:val="single" w:sz="16" w:space="0" w:color="D3D3D3"/>
+              <w:bottom w:val="single" w:sz="16" w:space="0" w:color="D3D3D3"/>
+              <w:start w:val="single" w:space="0" w:color="D3D3D3"/>
+            </w:tcBorders>
+          </w:tcPr>
+          <w:p>
+            <w:pPr>
+              <w:spacing w:before="0" w:after="60"/>
+              <w:keepNext/>
+              <w:jc w:val="center"/>
+            </w:pPr>
+            <w:r>
+              <w:rPr>
+                <w:rFonts w:ascii="Calibri" w:hAnsi="Calibri"/>
+                <w:sz w:val="20"/>
+              </w:rPr>
+              <w:t xml:space="default">Previous Poor = 1</w:t>
+            </w:r>
+          </w:p>
+        </w:tc>
+        <w:tc>
+          <w:tcPr>
+            <w:tcBorders>
+              <w:top w:val="single" w:sz="16" w:space="0" w:color="D3D3D3"/>
+              <w:bottom w:val="single" w:sz="16" w:space="0" w:color="D3D3D3"/>
+            </w:tcBorders>
+          </w:tcPr>
+          <w:p>
+            <w:pPr>
+              <w:spacing w:before="0" w:after="60"/>
+              <w:keepNext/>
+              <w:jc w:val="end"/>
+            </w:pPr>
+            <w:r>
+              <w:rPr>
+                <w:rFonts w:ascii="Calibri" w:hAnsi="Calibri"/>
+                <w:sz w:val="20"/>
+              </w:rPr>
+              <w:t xml:space="default">Poor after shock = 1</w:t>
+            </w:r>
+          </w:p>
+        </w:tc>
+        <w:tc>
+          <w:tcPr>
+            <w:tcBorders>
+              <w:top w:val="single" w:sz="16" w:space="0" w:color="D3D3D3"/>
+              <w:bottom w:val="single" w:sz="16" w:space="0" w:color="D3D3D3"/>
+              <w:end w:val="single" w:space="0" w:color="D3D3D3"/>
+            </w:tcBorders>
+          </w:tcPr>
+          <w:p>
+            <w:pPr>
+              <w:spacing w:before="0" w:after="60"/>
+              <w:keepNext/>
+              <w:jc w:val="end"/>
+            </w:pPr>
+            <w:r>
+              <w:rPr>
+                <w:rFonts w:ascii="Calibri" w:hAnsi="Calibri"/>
+                <w:sz w:val="20"/>
+              </w:rPr>
+              <w:t xml:space="default">Number of households</w:t>
+            </w:r>
+          </w:p>
+        </w:tc>
+      </w:tr>
+      <w:tr>
+        <w:trPr>
+          <w:cantSplit/>
+        </w:trPr>
+        <w:tc>
+          <w:tcPr>
+            <w:tcBorders>
+              <w:top w:val="single" w:space="0" w:color="D3D3D3"/>
+              <w:bottom w:val="single" w:space="0" w:color="D3D3D3"/>
+              <w:start w:val="single" w:space="0" w:color="D3D3D3"/>
+              <w:end w:val="single" w:space="0" w:color="D3D3D3"/>
+            </w:tcBorders>
+          </w:tcPr>
+          <w:p>
+            <w:pPr>
+              <w:spacing w:before="0" w:after="60"/>
+              <w:keepNext/>
+              <w:jc w:val="start"/>
+            </w:pPr>
+            <w:r>
+              <w:rPr>
+                <w:rFonts w:ascii="Calibri" w:hAnsi="Calibri"/>
+                <w:sz w:val="20"/>
+              </w:rPr>
+              <w:t xml:space="default"/>
+            </w:r>
+          </w:p>
+        </w:tc>
+        <w:tc>
+          <w:tcPr>
+            <w:tcBorders>
+              <w:top w:val="single" w:space="0" w:color="D3D3D3"/>
+              <w:bottom w:val="single" w:space="0" w:color="D3D3D3"/>
+              <w:start w:val="single" w:space="0" w:color="D3D3D3"/>
+              <w:end w:val="single" w:space="0" w:color="D3D3D3"/>
+            </w:tcBorders>
+          </w:tcPr>
+          <w:p>
+            <w:pPr>
+              <w:spacing w:before="0" w:after="60"/>
+              <w:keepNext/>
+              <w:jc w:val="center"/>
+            </w:pPr>
+            <w:r>
+              <w:rPr>
+                <w:rFonts w:ascii="Calibri" w:hAnsi="Calibri"/>
+                <w:sz w:val="20"/>
+              </w:rPr>
+              <w:t xml:space="default">0</w:t>
+            </w:r>
+          </w:p>
+        </w:tc>
+        <w:tc>
+          <w:tcPr>
+            <w:tcBorders>
+              <w:top w:val="single" w:space="0" w:color="D3D3D3"/>
+              <w:bottom w:val="single" w:space="0" w:color="D3D3D3"/>
+              <w:start w:val="single" w:space="0" w:color="D3D3D3"/>
+              <w:end w:val="single" w:space="0" w:color="D3D3D3"/>
+            </w:tcBorders>
+          </w:tcPr>
+          <w:p>
+            <w:pPr>
+              <w:spacing w:before="0" w:after="60"/>
+              <w:keepNext/>
+              <w:jc w:val="end"/>
+            </w:pPr>
+            <w:r>
+              <w:rPr>
+                <w:rFonts w:ascii="Calibri" w:hAnsi="Calibri"/>
+                <w:sz w:val="20"/>
+              </w:rPr>
+              <w:t xml:space="default">0</w:t>
+            </w:r>
+          </w:p>
+        </w:tc>
+        <w:tc>
+          <w:tcPr>
+            <w:tcBorders>
+              <w:top w:val="single" w:space="0" w:color="D3D3D3"/>
+              <w:bottom w:val="single" w:space="0" w:color="D3D3D3"/>
+              <w:start w:val="single" w:space="0" w:color="D3D3D3"/>
+              <w:end w:val="single" w:space="0" w:color="D3D3D3"/>
+            </w:tcBorders>
+          </w:tcPr>
+          <w:p>
+            <w:pPr>
+              <w:spacing w:before="0" w:after="60"/>
+              <w:keepNext/>
+              <w:jc w:val="end"/>
+            </w:pPr>
+            <w:r>
+              <w:rPr>
+                <w:rFonts w:ascii="Calibri" w:hAnsi="Calibri"/>
+                <w:sz w:val="20"/>
+              </w:rPr>
+              <w:t xml:space="default">17214</w:t>
+            </w:r>
+          </w:p>
+        </w:tc>
+      </w:tr>
+      <w:tr>
+        <w:trPr>
+          <w:cantSplit/>
+        </w:trPr>
+        <w:tc>
+          <w:tcPr>
+            <w:tcBorders>
+              <w:top w:val="single" w:space="0" w:color="D3D3D3"/>
+              <w:bottom w:val="single" w:space="0" w:color="D3D3D3"/>
+              <w:start w:val="single" w:space="0" w:color="D3D3D3"/>
+              <w:end w:val="single" w:space="0" w:color="D3D3D3"/>
+            </w:tcBorders>
+          </w:tcPr>
+          <w:p>
+            <w:pPr>
+              <w:spacing w:before="0" w:after="60"/>
+              <w:keepNext/>
+              <w:jc w:val="start"/>
+            </w:pPr>
+            <w:r>
+              <w:rPr>
+                <w:rFonts w:ascii="Calibri" w:hAnsi="Calibri"/>
+                <w:sz w:val="20"/>
+              </w:rPr>
+              <w:t xml:space="default"/>
+            </w:r>
+          </w:p>
+        </w:tc>
+        <w:tc>
+          <w:tcPr>
+            <w:tcBorders>
+              <w:top w:val="single" w:space="0" w:color="D3D3D3"/>
+              <w:bottom w:val="single" w:space="0" w:color="D3D3D3"/>
+              <w:start w:val="single" w:space="0" w:color="D3D3D3"/>
+              <w:end w:val="single" w:space="0" w:color="D3D3D3"/>
+            </w:tcBorders>
+          </w:tcPr>
+          <w:p>
+            <w:pPr>
+              <w:spacing w:before="0" w:after="60"/>
+              <w:keepNext/>
+              <w:jc w:val="center"/>
+            </w:pPr>
+            <w:r>
+              <w:rPr>
+                <w:rFonts w:ascii="Calibri" w:hAnsi="Calibri"/>
+                <w:sz w:val="20"/>
+              </w:rPr>
+              <w:t xml:space="default">0</w:t>
+            </w:r>
+          </w:p>
+        </w:tc>
+        <w:tc>
+          <w:tcPr>
+            <w:tcBorders>
+              <w:top w:val="single" w:space="0" w:color="D3D3D3"/>
+              <w:bottom w:val="single" w:space="0" w:color="D3D3D3"/>
+              <w:start w:val="single" w:space="0" w:color="D3D3D3"/>
+              <w:end w:val="single" w:space="0" w:color="D3D3D3"/>
+            </w:tcBorders>
+          </w:tcPr>
+          <w:p>
+            <w:pPr>
+              <w:spacing w:before="0" w:after="60"/>
+              <w:keepNext/>
+              <w:jc w:val="end"/>
+            </w:pPr>
+            <w:r>
+              <w:rPr>
+                <w:rFonts w:ascii="Calibri" w:hAnsi="Calibri"/>
+                <w:sz w:val="20"/>
+              </w:rPr>
+              <w:t xml:space="default">1</w:t>
+            </w:r>
+          </w:p>
+        </w:tc>
+        <w:tc>
+          <w:tcPr>
+            <w:tcBorders>
+              <w:top w:val="single" w:space="0" w:color="D3D3D3"/>
+              <w:bottom w:val="single" w:space="0" w:color="D3D3D3"/>
+              <w:start w:val="single" w:space="0" w:color="D3D3D3"/>
+              <w:end w:val="single" w:space="0" w:color="D3D3D3"/>
+            </w:tcBorders>
+          </w:tcPr>
+          <w:p>
+            <w:pPr>
+              <w:spacing w:before="0" w:after="60"/>
+              <w:keepNext/>
+              <w:jc w:val="end"/>
+            </w:pPr>
+            <w:r>
+              <w:rPr>
+                <w:rFonts w:ascii="Calibri" w:hAnsi="Calibri"/>
+                <w:sz w:val="20"/>
+              </w:rPr>
+              <w:t xml:space="default">471</w:t>
+            </w:r>
+          </w:p>
+        </w:tc>
+      </w:tr>
+      <w:tr>
+        <w:trPr>
+          <w:cantSplit/>
+        </w:trPr>
+        <w:tc>
+          <w:tcPr>
+            <w:tcBorders>
+              <w:top w:val="single" w:space="0" w:color="D3D3D3"/>
+              <w:bottom w:val="single" w:space="0" w:color="D3D3D3"/>
+              <w:start w:val="single" w:space="0" w:color="D3D3D3"/>
+              <w:end w:val="single" w:space="0" w:color="D3D3D3"/>
+            </w:tcBorders>
+          </w:tcPr>
+          <w:p>
+            <w:pPr>
+              <w:spacing w:before="0" w:after="60"/>
+              <w:keepNext/>
+              <w:jc w:val="start"/>
+            </w:pPr>
+            <w:r>
+              <w:rPr>
+                <w:rFonts w:ascii="Calibri" w:hAnsi="Calibri"/>
+                <w:sz w:val="20"/>
+              </w:rPr>
+              <w:t xml:space="default"/>
+            </w:r>
+          </w:p>
+        </w:tc>
+        <w:tc>
+          <w:tcPr>
+            <w:tcBorders>
+              <w:top w:val="single" w:space="0" w:color="D3D3D3"/>
+              <w:bottom w:val="single" w:space="0" w:color="D3D3D3"/>
+              <w:start w:val="single" w:space="0" w:color="D3D3D3"/>
+              <w:end w:val="single" w:space="0" w:color="D3D3D3"/>
+            </w:tcBorders>
+          </w:tcPr>
+          <w:p>
+            <w:pPr>
+              <w:spacing w:before="0" w:after="60"/>
+              <w:keepNext/>
+              <w:jc w:val="center"/>
+            </w:pPr>
+            <w:r>
+              <w:rPr>
+                <w:rFonts w:ascii="Calibri" w:hAnsi="Calibri"/>
+                <w:sz w:val="20"/>
+              </w:rPr>
+              <w:t xml:space="default">1</w:t>
+            </w:r>
+          </w:p>
+        </w:tc>
+        <w:tc>
+          <w:tcPr>
+            <w:tcBorders>
+              <w:top w:val="single" w:space="0" w:color="D3D3D3"/>
+              <w:bottom w:val="single" w:space="0" w:color="D3D3D3"/>
+              <w:start w:val="single" w:space="0" w:color="D3D3D3"/>
+              <w:end w:val="single" w:space="0" w:color="D3D3D3"/>
+            </w:tcBorders>
+          </w:tcPr>
+          <w:p>
+            <w:pPr>
+              <w:spacing w:before="0" w:after="60"/>
+              <w:keepNext/>
+              <w:jc w:val="end"/>
+            </w:pPr>
+            <w:r>
+              <w:rPr>
+                <w:rFonts w:ascii="Calibri" w:hAnsi="Calibri"/>
+                <w:sz w:val="20"/>
+              </w:rPr>
+              <w:t xml:space="default">1</w:t>
+            </w:r>
+          </w:p>
+        </w:tc>
+        <w:tc>
+          <w:tcPr>
+            <w:tcBorders>
+              <w:top w:val="single" w:space="0" w:color="D3D3D3"/>
+              <w:bottom w:val="single" w:space="0" w:color="D3D3D3"/>
+              <w:start w:val="single" w:space="0" w:color="D3D3D3"/>
+              <w:end w:val="single" w:space="0" w:color="D3D3D3"/>
+            </w:tcBorders>
+          </w:tcPr>
+          <w:p>
+            <w:pPr>
+              <w:spacing w:before="0" w:after="60"/>
+              <w:keepNext/>
+              <w:jc w:val="end"/>
+            </w:pPr>
+            <w:r>
+              <w:rPr>
+                <w:rFonts w:ascii="Calibri" w:hAnsi="Calibri"/>
+                <w:sz w:val="20"/>
+              </w:rPr>
+              <w:t xml:space="default">3892</w:t>
+            </w:r>
+          </w:p>
+        </w:tc>
+      </w:tr>
+      <w:tr>
+        <w:trPr>
+          <w:cantSplit/>
+        </w:trPr>
+        <w:tc>
+          <w:tcPr>
+            <w:tcBorders>
+              <w:top w:val="single" w:sz="16" w:space="0" w:color="D3D3D3"/>
+              <w:bottom w:val="single" w:sz="16" w:space="0" w:color="D3D3D3"/>
+              <w:start w:val="single" w:space="0" w:color="D3D3D3"/>
+              <w:end w:val="single" w:space="0" w:color="D3D3D3"/>
+            </w:tcBorders>
+            <w:tcMar>
+              <w:top w:w="50" w:type="dxa"/>
+            </w:tcMar>
+          </w:tcPr>
+          <w:p>
+            <w:pPr>
+              <w:spacing w:before="0" w:after="60"/>
+              <w:keepNext/>
+            </w:pPr>
+            <w:r>
+              <w:rPr>
+                <w:rFonts w:ascii="Calibri" w:hAnsi="Calibri"/>
+                <w:sz w:val="20"/>
+              </w:rPr>
+              <w:t xml:space="default">Total</w:t>
+            </w:r>
+          </w:p>
+        </w:tc>
+        <w:tc>
+          <w:tcPr>
+            <w:tcBorders>
+              <w:top w:val="single" w:sz="16" w:space="0" w:color="D3D3D3"/>
+              <w:bottom w:val="single" w:sz="16" w:space="0" w:color="D3D3D3"/>
+              <w:start w:val="single" w:space="0" w:color="D3D3D3"/>
+              <w:end w:val="single" w:space="0" w:color="D3D3D3"/>
+            </w:tcBorders>
+            <w:tcMar>
+              <w:top w:w="50" w:type="dxa"/>
+            </w:tcMar>
+          </w:tcPr>
+          <w:p>
+            <w:pPr>
+              <w:spacing w:before="0" w:after="60"/>
+              <w:keepNext/>
+            </w:pPr>
+            <w:r>
+              <w:rPr>
+                <w:rFonts w:ascii="Calibri" w:hAnsi="Calibri"/>
+                <w:sz w:val="20"/>
+              </w:rPr>
+              <w:t xml:space="default">—</w:t>
+            </w:r>
+          </w:p>
+        </w:tc>
+        <w:tc>
+          <w:tcPr>
+            <w:tcBorders>
+              <w:top w:val="single" w:sz="16" w:space="0" w:color="D3D3D3"/>
+              <w:bottom w:val="single" w:sz="16" w:space="0" w:color="D3D3D3"/>
+              <w:start w:val="single" w:space="0" w:color="D3D3D3"/>
+              <w:end w:val="single" w:space="0" w:color="D3D3D3"/>
+            </w:tcBorders>
+            <w:tcMar>
+              <w:top w:w="50" w:type="dxa"/>
+            </w:tcMar>
+          </w:tcPr>
+          <w:p>
+            <w:pPr>
+              <w:spacing w:before="0" w:after="60"/>
+              <w:keepNext/>
+            </w:pPr>
+            <w:r>
+              <w:rPr>
+                <w:rFonts w:ascii="Calibri" w:hAnsi="Calibri"/>
+                <w:sz w:val="20"/>
+              </w:rPr>
+              <w:t xml:space="default">—</w:t>
+            </w:r>
+          </w:p>
+        </w:tc>
+        <w:tc>
+          <w:tcPr>
+            <w:tcBorders>
+              <w:top w:val="single" w:sz="16" w:space="0" w:color="D3D3D3"/>
+              <w:bottom w:val="single" w:sz="16" w:space="0" w:color="D3D3D3"/>
+              <w:start w:val="single" w:space="0" w:color="D3D3D3"/>
+              <w:end w:val="single" w:space="0" w:color="D3D3D3"/>
+            </w:tcBorders>
+            <w:tcMar>
+              <w:top w:w="50" w:type="dxa"/>
+            </w:tcMar>
+          </w:tcPr>
+          <w:p>
+            <w:pPr>
+              <w:spacing w:before="0" w:after="60"/>
+              <w:keepNext/>
+            </w:pPr>
+            <w:r>
+              <w:rPr>
+                <w:rFonts w:ascii="Calibri" w:hAnsi="Calibri"/>
+                <w:sz w:val="20"/>
+              </w:rPr>
+              <w:t xml:space="default">21,577</w:t>
+            </w:r>
+          </w:p>
+        </w:tc>
+      </w:tr>
+    </w:tbl>
+    <w:p>
+      <w:pPr>
+        <w:pStyle w:val="FirstParagraph"/>
+      </w:pPr>
+      <w:r>
+        <w:t xml:space="preserve">This shows that 471 out of 21,577 households with imputed rent affected by floods (2%) that were previously non-poor would fall into poverty in 2022.</w:t>
+      </w:r>
+    </w:p>
+    <w:bookmarkStart w:id="53" w:name="refs"/>
+    <w:bookmarkStart w:id="49" w:name="ref-armstat_integrated_2023"/>
     <w:p>
       <w:pPr>
         <w:pStyle w:val="Bibliography"/>
@@ -46590,8 +48722,8 @@
         <w:t xml:space="preserve">.</w:t>
       </w:r>
     </w:p>
-    <w:bookmarkEnd w:id="48"/>
-    <w:bookmarkStart w:id="50" w:name="ref-ceriani_housing_2019"/>
+    <w:bookmarkEnd w:id="49"/>
+    <w:bookmarkStart w:id="51" w:name="ref-ceriani_housing_2019"/>
     <w:p>
       <w:pPr>
         <w:pStyle w:val="Bibliography"/>
@@ -46615,7 +48747,7 @@
       <w:r>
         <w:t xml:space="preserve"> </w:t>
       </w:r>
-      <w:hyperlink r:id="rId49">
+      <w:hyperlink r:id="rId50">
         <w:r>
           <w:rPr>
             <w:rStyle w:val="Hyperlink"/>
@@ -46624,8 +48756,8 @@
         </w:r>
       </w:hyperlink>
     </w:p>
-    <w:bookmarkEnd w:id="50"/>
-    <w:bookmarkStart w:id="51" w:name="ref-deaton_guidelines_2002"/>
+    <w:bookmarkEnd w:id="51"/>
+    <w:bookmarkStart w:id="52" w:name="ref-deaton_guidelines_2002"/>
     <w:p>
       <w:pPr>
         <w:pStyle w:val="Bibliography"/>
@@ -46734,10 +48866,10 @@
         <w:t xml:space="preserve">(No. 135).</w:t>
       </w:r>
     </w:p>
-    <w:bookmarkEnd w:id="51"/>
     <w:bookmarkEnd w:id="52"/>
     <w:bookmarkEnd w:id="53"/>
     <w:bookmarkEnd w:id="54"/>
+    <w:bookmarkEnd w:id="55"/>
     <w:sectPr/>
   </w:body>
 </w:document>

</xml_diff>

<commit_message>
Updated Authorship and Affiliations
</commit_message>
<xml_diff>
--- a/docs/supporting-materials/vulnerability-hh-level-impacts.docx
+++ b/docs/supporting-materials/vulnerability-hh-level-impacts.docx
@@ -34,6 +34,68 @@
       </w:r>
       <w:r>
         <w:t xml:space="preserve">Vargas</w:t>
+      </w:r>
+    </w:p>
+    <w:p>
+      <w:pPr>
+        <w:pStyle w:val="Author"/>
+      </w:pPr>
+      <w:r>
+        <w:t xml:space="preserve">Julie</w:t>
+      </w:r>
+      <w:r>
+        <w:t xml:space="preserve"> </w:t>
+      </w:r>
+      <w:r>
+        <w:t xml:space="preserve">Rozenberg</w:t>
+      </w:r>
+    </w:p>
+    <w:p>
+      <w:pPr>
+        <w:pStyle w:val="Author"/>
+      </w:pPr>
+      <w:r>
+        <w:t xml:space="preserve">Colin</w:t>
+      </w:r>
+      <w:r>
+        <w:t xml:space="preserve"> </w:t>
+      </w:r>
+      <w:r>
+        <w:t xml:space="preserve">Lenoble</w:t>
+      </w:r>
+    </w:p>
+    <w:p>
+      <w:pPr>
+        <w:pStyle w:val="Author"/>
+      </w:pPr>
+      <w:r>
+        <w:t xml:space="preserve">Natsuko</w:t>
+      </w:r>
+      <w:r>
+        <w:t xml:space="preserve"> </w:t>
+      </w:r>
+      <w:r>
+        <w:t xml:space="preserve">Kiso</w:t>
+      </w:r>
+      <w:r>
+        <w:t xml:space="preserve"> </w:t>
+      </w:r>
+      <w:r>
+        <w:t xml:space="preserve">Nozaki</w:t>
+      </w:r>
+    </w:p>
+    <w:p>
+      <w:pPr>
+        <w:pStyle w:val="Author"/>
+      </w:pPr>
+      <w:r>
+        <w:t xml:space="preserve">Thomas</w:t>
+      </w:r>
+      <w:r>
+        <w:t xml:space="preserve"> </w:t>
+      </w:r>
+      <w:r>
+        <w:t xml:space="preserve">Farole</w:t>
       </w:r>
     </w:p>
     <w:sdt>
@@ -14679,6 +14741,31 @@
         <w:t xml:space="preserve">5 Vulnerability shocks</w:t>
       </w:r>
     </w:p>
+    <w:p>
+      <w:pPr>
+        <w:pStyle w:val="FirstParagraph"/>
+      </w:pPr>
+      <w:r>
+        <w:t xml:space="preserve">This section was replaced by new selection method. See</w:t>
+      </w:r>
+      <w:r>
+        <w:t xml:space="preserve"> </w:t>
+      </w:r>
+      <w:hyperlink w:anchor="sec-vulshocks">
+        <w:r>
+          <w:rPr>
+            <w:rStyle w:val="Hyperlink"/>
+          </w:rPr>
+          <w:t xml:space="preserve">Section 6</w:t>
+        </w:r>
+      </w:hyperlink>
+      <w:r>
+        <w:t xml:space="preserve"> </w:t>
+      </w:r>
+      <w:r>
+        <w:t xml:space="preserve">below.</w:t>
+      </w:r>
+    </w:p>
     <w:bookmarkStart w:id="39" w:name="buildings"/>
     <w:p>
       <w:pPr>
@@ -29807,13 +29894,13 @@
     </w:p>
     <w:bookmarkEnd w:id="40"/>
     <w:bookmarkEnd w:id="41"/>
-    <w:bookmarkStart w:id="44" w:name="flood-analysis"/>
+    <w:bookmarkStart w:id="44" w:name="sec-vulshocks"/>
     <w:p>
       <w:pPr>
         <w:pStyle w:val="Heading2"/>
       </w:pPr>
       <w:r>
-        <w:t xml:space="preserve">6 Flood Analysis</w:t>
+        <w:t xml:space="preserve">6 Vulnerability Shocks</w:t>
       </w:r>
     </w:p>
     <w:bookmarkStart w:id="42" w:name="Xf469aa12bbc22eec46082128b1e40cc7ea33440"/>
@@ -42379,14 +42466,6 @@
     <w:p>
       <w:pPr>
         <w:pStyle w:val="FirstParagraph"/>
-      </w:pPr>
-      <w:r>
-        <w:t xml:space="preserve">~~A first look at the new poverty headcount seems to suggest that the shock is so big that it would drive almost all those affected (except for one household) into poverty. A total of 6,063 households that were not poor before the flood impact, would become poor. This seems high. ~~</w:t>
-      </w:r>
-    </w:p>
-    <w:p>
-      <w:pPr>
-        <w:pStyle w:val="BodyText"/>
       </w:pPr>
       <w:r>
         <w:t xml:space="preserve">Let’s have a look at the two distributions.</w:t>

</xml_diff>